<commit_message>
AUTO FROM WORK 06.09.2023 14:29:27,22
</commit_message>
<xml_diff>
--- a/4-kurs/Микулич/Пояснительная Записка Микулич.docx
+++ b/4-kurs/Микулич/Пояснительная Записка Микулич.docx
@@ -5,6 +5,12 @@
     <w:bookmarkStart w:id="0" w:name="_Toc100903181" w:displacedByCustomXml="next"/>
     <w:sdt>
       <w:sdtPr>
+        <w:rPr>
+          <w:rFonts w:ascii="Times New Roman" w:eastAsia="Batang" w:hAnsi="Times New Roman" w:cs="Times New Roman"/>
+          <w:color w:val="auto"/>
+          <w:sz w:val="20"/>
+          <w:szCs w:val="20"/>
+        </w:rPr>
         <w:id w:val="1860156449"/>
         <w:docPartObj>
           <w:docPartGallery w:val="Table of Contents"/>
@@ -12,12 +18,8 @@
       </w:sdtPr>
       <w:sdtEndPr>
         <w:rPr>
-          <w:rFonts w:ascii="Times New Roman" w:eastAsia="Batang" w:hAnsi="Times New Roman" w:cs="Times New Roman"/>
           <w:b/>
           <w:bCs/>
-          <w:color w:val="auto"/>
-          <w:sz w:val="20"/>
-          <w:szCs w:val="20"/>
         </w:rPr>
       </w:sdtEndPr>
       <w:sdtContent>
@@ -27,6 +29,7 @@
             <w:spacing w:before="0"/>
             <w:rPr>
               <w:rFonts w:ascii="Times New Roman" w:hAnsi="Times New Roman" w:cs="Times New Roman"/>
+              <w:color w:val="auto"/>
               <w:sz w:val="28"/>
               <w:szCs w:val="28"/>
             </w:rPr>
@@ -34,6 +37,7 @@
           <w:r>
             <w:rPr>
               <w:rFonts w:ascii="Times New Roman" w:hAnsi="Times New Roman" w:cs="Times New Roman"/>
+              <w:color w:val="auto"/>
               <w:sz w:val="28"/>
               <w:szCs w:val="28"/>
             </w:rPr>
@@ -1793,18 +1797,6 @@
         <w:jc w:val="both"/>
         <w:rPr>
           <w:rFonts w:ascii="Times New Roman" w:hAnsi="Times New Roman"/>
-          <w:lang w:val="be-BY"/>
-        </w:rPr>
-      </w:pPr>
-    </w:p>
-    <w:p>
-      <w:pPr>
-        <w:pStyle w:val="11"/>
-        <w:spacing w:before="0" w:after="0"/>
-        <w:ind w:firstLine="851"/>
-        <w:jc w:val="both"/>
-        <w:rPr>
-          <w:rFonts w:ascii="Times New Roman" w:hAnsi="Times New Roman"/>
         </w:rPr>
       </w:pPr>
       <w:bookmarkStart w:id="1" w:name="_Toc144843903"/>
@@ -1813,6 +1805,7 @@
           <w:rFonts w:ascii="Times New Roman" w:hAnsi="Times New Roman"/>
           <w:lang w:val="be-BY"/>
         </w:rPr>
+        <w:lastRenderedPageBreak/>
         <w:t>Введение</w:t>
       </w:r>
       <w:bookmarkEnd w:id="0"/>
@@ -1849,35 +1842,7 @@
           <w:sz w:val="28"/>
           <w:szCs w:val="28"/>
         </w:rPr>
-        <w:t xml:space="preserve">Разработка </w:t>
-      </w:r>
-      <w:r>
-        <w:rPr>
-          <w:sz w:val="28"/>
-          <w:szCs w:val="28"/>
-        </w:rPr>
-        <w:t>интерфейса информационной системы</w:t>
-      </w:r>
-      <w:r>
-        <w:rPr>
-          <w:sz w:val="28"/>
-          <w:szCs w:val="28"/>
-        </w:rPr>
-        <w:t xml:space="preserve"> </w:t>
-      </w:r>
-      <w:r>
-        <w:rPr>
-          <w:sz w:val="28"/>
-          <w:szCs w:val="28"/>
-        </w:rPr>
-        <w:t>управления контрагентами</w:t>
-      </w:r>
-      <w:r>
-        <w:rPr>
-          <w:sz w:val="28"/>
-          <w:szCs w:val="28"/>
-        </w:rPr>
-        <w:t xml:space="preserve"> организации</w:t>
+        <w:t>Предприятие оптовой торговли. Обработка заявок на поставку</w:t>
       </w:r>
       <w:r>
         <w:rPr>
@@ -1898,78 +1863,65 @@
       <w:r>
         <w:rPr>
           <w:sz w:val="28"/>
-          <w:szCs w:val="28"/>
-        </w:rPr>
-        <w:t xml:space="preserve">Автоматизация </w:t>
-      </w:r>
-      <w:r>
-        <w:rPr>
-          <w:sz w:val="28"/>
-          <w:szCs w:val="28"/>
-        </w:rPr>
-        <w:t xml:space="preserve">учета </w:t>
-      </w:r>
-      <w:r>
-        <w:rPr>
-          <w:sz w:val="28"/>
-          <w:szCs w:val="28"/>
-        </w:rPr>
-        <w:t>контрагентов</w:t>
-      </w:r>
-      <w:r>
-        <w:rPr>
-          <w:sz w:val="28"/>
-          <w:szCs w:val="28"/>
+        </w:rPr>
+        <w:t>Целью курсового проекта является разработка программного продукта</w:t>
+      </w:r>
+      <w:r>
+        <w:rPr>
+          <w:sz w:val="28"/>
         </w:rPr>
         <w:t xml:space="preserve"> </w:t>
       </w:r>
       <w:r>
         <w:rPr>
           <w:sz w:val="28"/>
-          <w:szCs w:val="28"/>
-        </w:rPr>
-        <w:t xml:space="preserve">позволит сократить время на </w:t>
-      </w:r>
-      <w:r>
-        <w:rPr>
-          <w:sz w:val="28"/>
-          <w:szCs w:val="28"/>
-        </w:rPr>
-        <w:t xml:space="preserve">оформление </w:t>
-      </w:r>
-      <w:r>
-        <w:rPr>
-          <w:sz w:val="28"/>
-          <w:szCs w:val="28"/>
-        </w:rPr>
-        <w:t xml:space="preserve">и учет </w:t>
-      </w:r>
-      <w:r>
-        <w:rPr>
-          <w:sz w:val="28"/>
-          <w:szCs w:val="28"/>
-        </w:rPr>
-        <w:t>договоров</w:t>
-      </w:r>
-      <w:r>
-        <w:rPr>
-          <w:sz w:val="28"/>
-          <w:szCs w:val="28"/>
-        </w:rPr>
-        <w:t xml:space="preserve">, </w:t>
-      </w:r>
-      <w:r>
-        <w:rPr>
-          <w:sz w:val="28"/>
-          <w:szCs w:val="28"/>
-        </w:rPr>
-        <w:t>формирование документов и отчетов, вести электронный документооборот, устранить несоответствие данных в различных документах</w:t>
-      </w:r>
-      <w:r>
-        <w:rPr>
-          <w:sz w:val="28"/>
-        </w:rPr>
-        <w:t>.</w:t>
+        </w:rPr>
+        <w:t xml:space="preserve">на </w:t>
+      </w:r>
+      <w:r>
+        <w:rPr>
+          <w:sz w:val="28"/>
+          <w:lang w:val="en-US"/>
+        </w:rPr>
+        <w:t>Java</w:t>
+      </w:r>
+      <w:r>
+        <w:rPr>
+          <w:sz w:val="28"/>
+        </w:rPr>
+        <w:t xml:space="preserve"> </w:t>
+      </w:r>
+      <w:r>
+        <w:rPr>
+          <w:sz w:val="28"/>
+        </w:rPr>
+        <w:t xml:space="preserve">или </w:t>
+      </w:r>
+      <w:r>
+        <w:rPr>
+          <w:sz w:val="28"/>
+          <w:lang w:val="en-US"/>
+        </w:rPr>
+        <w:t>Java</w:t>
+      </w:r>
+      <w:r>
+        <w:rPr>
+          <w:sz w:val="28"/>
+        </w:rPr>
+        <w:t xml:space="preserve"> </w:t>
+      </w:r>
+      <w:r>
+        <w:rPr>
+          <w:sz w:val="28"/>
+          <w:lang w:val="en-US"/>
+        </w:rPr>
+        <w:t>EE</w:t>
+      </w:r>
+      <w:r>
+        <w:rPr>
+          <w:sz w:val="28"/>
+        </w:rPr>
+        <w:t xml:space="preserve"> обеспечивающее документооборот внутри компании. Приложение должно позволять пользователь изменять и читать данные из минимум 15 таблиц</w:t>
       </w:r>
     </w:p>
     <w:p>
@@ -1981,66 +1933,87 @@
           <w:sz w:val="28"/>
         </w:rPr>
       </w:pPr>
-      <w:r>
-        <w:rPr>
-          <w:sz w:val="28"/>
-        </w:rPr>
-        <w:t xml:space="preserve">Целью курсового проекта является разработка </w:t>
-      </w:r>
-      <w:r>
-        <w:rPr>
-          <w:sz w:val="28"/>
-        </w:rPr>
-        <w:t>программного продукта в среде Visual Studio на языке C#</w:t>
-      </w:r>
-      <w:r>
-        <w:rPr>
-          <w:sz w:val="28"/>
-        </w:rPr>
-        <w:t>, позволяющее</w:t>
-      </w:r>
-      <w:r>
-        <w:rPr>
-          <w:sz w:val="28"/>
-        </w:rPr>
-        <w:t xml:space="preserve"> хранить данные о</w:t>
-      </w:r>
-      <w:r>
-        <w:rPr>
-          <w:sz w:val="28"/>
-        </w:rPr>
-        <w:t xml:space="preserve"> </w:t>
-      </w:r>
-      <w:r>
-        <w:rPr>
-          <w:sz w:val="28"/>
-        </w:rPr>
-        <w:t>контрагентах, их договорах, расчетных счетах и кураторах</w:t>
-      </w:r>
-      <w:r>
-        <w:rPr>
-          <w:sz w:val="28"/>
-        </w:rPr>
-        <w:t xml:space="preserve"> в базе данных.</w:t>
-      </w:r>
-      <w:r>
-        <w:rPr>
-          <w:sz w:val="28"/>
-        </w:rPr>
-        <w:t xml:space="preserve"> Приложение помогает осуществлять поиск в таблицах, формировать и выводить отчеты о </w:t>
-      </w:r>
-      <w:r>
-        <w:rPr>
-          <w:sz w:val="28"/>
-        </w:rPr>
-        <w:t>договорах</w:t>
-      </w:r>
-      <w:r>
-        <w:rPr>
-          <w:sz w:val="28"/>
-        </w:rPr>
-        <w:t xml:space="preserve"> на экран компьютера, на печатающее устройство или сохранять на жесткий диск в различных форматах.</w:t>
-      </w:r>
+    </w:p>
+    <w:p>
+      <w:pPr>
+        <w:rPr>
+          <w:rFonts w:eastAsia="Times New Roman"/>
+          <w:sz w:val="24"/>
+          <w:szCs w:val="24"/>
+          <w:lang/>
+        </w:rPr>
+      </w:pPr>
+      <w:r>
+        <w:rPr>
+          <w:rFonts w:eastAsia="Times New Roman"/>
+          <w:sz w:val="24"/>
+          <w:szCs w:val="24"/>
+          <w:lang/>
+        </w:rPr>
+        <w:t>Существенную роль в развитии современной экономики играет предпринимательская деятельность. Предпринимательство является ключом реформирования экономики, способствует насыщению рынка товарами и услугами и становится важнейшим рычагом подъема и развития экономики. При расширении и углублении товарно-денежных отношений в современной отечественной экономике постоянно возрастает значение рынка промышленных товаров и услуг. Именно на таком рынке юридические лица различных организационно–правовых форм удовлетворяют не только платежеспособный спрос, но и потребности, что оказывает значительное влияние на успешность функционирования всей экономики страны. В целом, оптовая торговля занимает промежуточное положение между производителями и организациями розничной торговли, оказывая влияние на производство и реализацию товаров населению. В современной экономике все большую роль играют не малые и крупные предприятия, а средние. Предприятия данного типа достаточно устойчивы в существующих условиях, но при этом в значительной мере гибкие, что обеспечивает им высокий уровень приспособляемости. В свою очередь оптовая торговля активно воздействует на предприятия розничной торговли, оказывая им помощь в расширении ассортимента, повышении качества товаров, увеличении доли фасованных товаров, организации передовой технологии доставки и продажи товаров, улучшении обслуживания покупателей. Оптовая продажа товаров представляет собой передачу права собственности на продукцию розничным торговым посредникам. Результат такой деятельности — сумма оптового товарооборота, это один из главных показателей деятельности оптового торгового предприятия.</w:t>
+      </w:r>
+      <w:r>
+        <w:rPr>
+          <w:rFonts w:eastAsia="Times New Roman"/>
+          <w:sz w:val="24"/>
+          <w:szCs w:val="24"/>
+          <w:lang/>
+        </w:rPr>
+        <w:br/>
+      </w:r>
+      <w:r>
+        <w:rPr>
+          <w:rFonts w:eastAsia="Times New Roman"/>
+          <w:sz w:val="24"/>
+          <w:szCs w:val="24"/>
+          <w:lang/>
+        </w:rPr>
+        <w:br/>
+        <w:t xml:space="preserve">Источник: https://bank.nauchniestati.ru/primery/kursovaja-rabota-na-temu-organizacija-i-razvitie-predprijatija-optovoj-torgovli/ </w:t>
+      </w:r>
+    </w:p>
+    <w:p>
+      <w:pPr>
+        <w:suppressAutoHyphens/>
+        <w:ind w:firstLine="851"/>
+        <w:jc w:val="both"/>
+        <w:rPr>
+          <w:sz w:val="28"/>
+          <w:lang/>
+        </w:rPr>
+      </w:pPr>
+    </w:p>
+    <w:p>
+      <w:pPr>
+        <w:suppressAutoHyphens/>
+        <w:ind w:firstLine="851"/>
+        <w:jc w:val="both"/>
+        <w:rPr>
+          <w:sz w:val="28"/>
+        </w:rPr>
+      </w:pPr>
+    </w:p>
+    <w:p>
+      <w:r>
+        <w:t xml:space="preserve">Предполагаемая ИС направлена на повышение рентабельности и скорости обращения вложенного капитала. Она предусматривает на стадии формирования товарных запасов - контроль уровня товарных запасов и обоснования оптимального объема заказов, на стадии реализации товарных запасов - изменение объемов и причин создания товарных запасов. Таким образом разрабатываемая ИС повысит эффективность работы и ускорит процесс обработки данных, предоставит необходимую информацию, составит необходимую отчетность. Информационная система - это взаимосвязанная совокупность средств, методов и персонала, используемых для хранения, обработки и выдачи информации в интересах достижения поставленной цели. Автоматизированное рабочее место(АРМ) - программно-технический комплекс, предназначенный для автоматизации деятельности определенного вида. АРМ объединяет программно-аппаратные средства, обеспечивающие взаимодействие человека с компьютером, предоставляет возможность ввода информации, и её вывод. Принципы создания любых АРМ должны быть общими: · Системность. АРМ рассматриваются как системы, структура которых определяется функциональным назначением. · Гибкость. Система приспособлена к возможным перестройкам, благодаря модульности построения всех подсистем и стандартизации их элементов. · Устойчивость. Система АРМ должна выполнять основные функции независимо от воздействия на нее внутренних и внешних возмущающих факторов. · Эффективность. АРМ следует рассматривать как интегральный показатель уровня реализации приведенных выше принципов, отнесенного к затратам на создание и эксплуатацию системы. Задачами курсовой работы являются: · Обследование предметной области фирмы; · Построение модели бизнес-процесса «Оптовая фирма»; · Составление диаграммы действий бизнес-процесса «Оптовая фирма»; · Определение основной документации; · Проведение декомпозиции бизнес-процесса и составление необходимых схем; · Описание исходной и результатной информации и ее контроль; · Описание программного продукта. </w:t>
+      </w:r>
+      <w:r>
+        <w:br/>
+      </w:r>
+      <w:r>
+        <w:lastRenderedPageBreak/>
+        <w:br/>
+      </w:r>
+    </w:p>
+    <w:p>
+      <w:pPr>
+        <w:suppressAutoHyphens/>
+        <w:ind w:firstLine="851"/>
+        <w:jc w:val="both"/>
+        <w:rPr>
+          <w:sz w:val="28"/>
+        </w:rPr>
+      </w:pPr>
     </w:p>
     <w:p>
       <w:pPr>
@@ -2815,7 +2788,6 @@
         </w:rPr>
         <w:t xml:space="preserve">Заказчик: Учреждение образования «Могилевский государственный политехнический колледж», город Могилев. От имени Заказчика – </w:t>
       </w:r>
-      <w:proofErr w:type="spellStart"/>
       <w:r>
         <w:rPr>
           <w:sz w:val="28"/>
@@ -2823,7 +2795,6 @@
         </w:rPr>
         <w:t>А.В.Карманов</w:t>
       </w:r>
-      <w:proofErr w:type="spellEnd"/>
       <w:r>
         <w:rPr>
           <w:rFonts w:eastAsia="Times New Roman"/>
@@ -15288,55 +15259,7 @@
           <w:sz w:val="28"/>
           <w:szCs w:val="28"/>
         </w:rPr>
-        <w:t xml:space="preserve">Строгость, безопасность и надежность. Именно так характеризуют язык программирования Си </w:t>
-      </w:r>
-      <w:proofErr w:type="spellStart"/>
-      <w:r>
-        <w:rPr>
-          <w:sz w:val="28"/>
-          <w:szCs w:val="28"/>
-        </w:rPr>
-        <w:t>шарп</w:t>
-      </w:r>
-      <w:proofErr w:type="spellEnd"/>
-      <w:r>
-        <w:rPr>
-          <w:sz w:val="28"/>
-          <w:szCs w:val="28"/>
-        </w:rPr>
-        <w:t xml:space="preserve"> сторонники. Творение гиганта, корпорации Microsoft, неспроста пользуется такой репутацией среди разработчиков. Секрет успеха C# – обучение на недостатках предшественников. Язык взял лучшее от своих прародителей (Си++, </w:t>
-      </w:r>
-      <w:proofErr w:type="spellStart"/>
-      <w:r>
-        <w:rPr>
-          <w:sz w:val="28"/>
-          <w:szCs w:val="28"/>
-        </w:rPr>
-        <w:t>Pascal</w:t>
-      </w:r>
-      <w:proofErr w:type="spellEnd"/>
-      <w:r>
-        <w:rPr>
-          <w:sz w:val="28"/>
-          <w:szCs w:val="28"/>
-        </w:rPr>
-        <w:t xml:space="preserve">, Модула, </w:t>
-      </w:r>
-      <w:proofErr w:type="spellStart"/>
-      <w:r>
-        <w:rPr>
-          <w:sz w:val="28"/>
-          <w:szCs w:val="28"/>
-        </w:rPr>
-        <w:t>Smalltalk</w:t>
-      </w:r>
-      <w:proofErr w:type="spellEnd"/>
-      <w:r>
-        <w:rPr>
-          <w:sz w:val="28"/>
-          <w:szCs w:val="28"/>
-        </w:rPr>
-        <w:t xml:space="preserve"> и Java), ликвидировав при этом проблемные места.</w:t>
+        <w:t>Строгость, безопасность и надежность. Именно так характеризуют язык программирования Си шарп сторонники. Творение гиганта, корпорации Microsoft, неспроста пользуется такой репутацией среди разработчиков. Секрет успеха C# – обучение на недостатках предшественников. Язык взял лучшее от своих прародителей (Си++, Pascal, Модула, Smalltalk и Java), ликвидировав при этом проблемные места.</w:t>
       </w:r>
     </w:p>
     <w:p>
@@ -15370,23 +15293,7 @@
           <w:sz w:val="28"/>
           <w:szCs w:val="28"/>
         </w:rPr>
-        <w:t xml:space="preserve">Написание кода в среде Си </w:t>
-      </w:r>
-      <w:proofErr w:type="spellStart"/>
-      <w:r>
-        <w:rPr>
-          <w:sz w:val="28"/>
-          <w:szCs w:val="28"/>
-        </w:rPr>
-        <w:t>шарп</w:t>
-      </w:r>
-      <w:proofErr w:type="spellEnd"/>
-      <w:r>
-        <w:rPr>
-          <w:sz w:val="28"/>
-          <w:szCs w:val="28"/>
-        </w:rPr>
-        <w:t xml:space="preserve"> проще и понятнее, нежели в Си и Си++, так как создатели устранили многие неоднозначные места. При этом сам функционал системы более гибкий в сравнении с Java. В него включены недостающие возможности. Это такие нужные функции, как делегаты, перечисления, обнуляемые типы, прямой доступ к памяти и т.д.</w:t>
+        <w:t>Написание кода в среде Си шарп проще и понятнее, нежели в Си и Си++, так как создатели устранили многие неоднозначные места. При этом сам функционал системы более гибкий в сравнении с Java. В него включены недостающие возможности. Это такие нужные функции, как делегаты, перечисления, обнуляемые типы, прямой доступ к памяти и т.д.</w:t>
       </w:r>
     </w:p>
     <w:p>
@@ -15403,23 +15310,7 @@
           <w:sz w:val="28"/>
           <w:szCs w:val="28"/>
         </w:rPr>
-        <w:t>Несомненными преимуществами среды C-</w:t>
-      </w:r>
-      <w:proofErr w:type="spellStart"/>
-      <w:r>
-        <w:rPr>
-          <w:sz w:val="28"/>
-          <w:szCs w:val="28"/>
-        </w:rPr>
-        <w:t>шарп</w:t>
-      </w:r>
-      <w:proofErr w:type="spellEnd"/>
-      <w:r>
-        <w:rPr>
-          <w:sz w:val="28"/>
-          <w:szCs w:val="28"/>
-        </w:rPr>
-        <w:t xml:space="preserve"> являются:</w:t>
+        <w:t>Несомненными преимуществами среды C-шарп являются:</w:t>
       </w:r>
     </w:p>
     <w:p>
@@ -15499,23 +15390,7 @@
           <w:sz w:val="28"/>
           <w:szCs w:val="28"/>
         </w:rPr>
-        <w:t>Написанные на продвинутом языке программы выполняет платформа NET Framework, интегрированная в Windows. Для нее и был спроектирован C-</w:t>
-      </w:r>
-      <w:proofErr w:type="spellStart"/>
-      <w:r>
-        <w:rPr>
-          <w:sz w:val="28"/>
-          <w:szCs w:val="28"/>
-        </w:rPr>
-        <w:t>шарп</w:t>
-      </w:r>
-      <w:proofErr w:type="spellEnd"/>
-      <w:r>
-        <w:rPr>
-          <w:sz w:val="28"/>
-          <w:szCs w:val="28"/>
-        </w:rPr>
-        <w:t>. Но нужно понимать, что понятие .NET гораздо шире обсуждаемой технологии. Платформа включает общеязыковую среду CLR и набор библиотек.</w:t>
+        <w:t>Написанные на продвинутом языке программы выполняет платформа NET Framework, интегрированная в Windows. Для нее и был спроектирован C-шарп. Но нужно понимать, что понятие .NET гораздо шире обсуждаемой технологии. Платформа включает общеязыковую среду CLR и набор библиотек.</w:t>
       </w:r>
     </w:p>
     <w:p>
@@ -15553,23 +15428,7 @@
           <w:sz w:val="28"/>
           <w:szCs w:val="28"/>
         </w:rPr>
-        <w:t>Microsoft (на Си-</w:t>
-      </w:r>
-      <w:proofErr w:type="spellStart"/>
-      <w:r>
-        <w:rPr>
-          <w:sz w:val="28"/>
-          <w:szCs w:val="28"/>
-        </w:rPr>
-        <w:t>шарп</w:t>
-      </w:r>
-      <w:proofErr w:type="spellEnd"/>
-      <w:r>
-        <w:rPr>
-          <w:sz w:val="28"/>
-          <w:szCs w:val="28"/>
-        </w:rPr>
-        <w:t xml:space="preserve"> написаны практически все продукты, разработанные и приобретенные);</w:t>
+        <w:t>Microsoft (на Си-шарп написаны практически все продукты, разработанные и приобретенные);</w:t>
       </w:r>
     </w:p>
     <w:p>
@@ -15724,7 +15583,6 @@
           <w:lang w:val="en-US"/>
         </w:rPr>
       </w:pPr>
-      <w:proofErr w:type="spellStart"/>
       <w:r>
         <w:rPr>
           <w:sz w:val="28"/>
@@ -15732,16 +15590,7 @@
           <w:lang w:val="en-US"/>
         </w:rPr>
         <w:lastRenderedPageBreak/>
-        <w:t>Ciklum</w:t>
-      </w:r>
-      <w:proofErr w:type="spellEnd"/>
-      <w:r>
-        <w:rPr>
-          <w:sz w:val="28"/>
-          <w:szCs w:val="28"/>
-          <w:lang w:val="en-US"/>
-        </w:rPr>
-        <w:t>;</w:t>
+        <w:t>Ciklum;</w:t>
       </w:r>
     </w:p>
     <w:p>
@@ -15758,23 +15607,13 @@
           <w:lang w:val="en-US"/>
         </w:rPr>
       </w:pPr>
-      <w:proofErr w:type="spellStart"/>
       <w:r>
         <w:rPr>
           <w:sz w:val="28"/>
           <w:szCs w:val="28"/>
           <w:lang w:val="en-US"/>
         </w:rPr>
-        <w:t>Softserve</w:t>
-      </w:r>
-      <w:proofErr w:type="spellEnd"/>
-      <w:r>
-        <w:rPr>
-          <w:sz w:val="28"/>
-          <w:szCs w:val="28"/>
-          <w:lang w:val="en-US"/>
-        </w:rPr>
-        <w:t>;</w:t>
+        <w:t>Softserve;</w:t>
       </w:r>
     </w:p>
     <w:p>
@@ -15844,103 +15683,7 @@
           <w:sz w:val="28"/>
           <w:szCs w:val="28"/>
         </w:rPr>
-        <w:t xml:space="preserve">Язык применяется в разработке всех видов продуктов: десктопных, мобильных и веб-приложений. С его помощью создаются игры для движков </w:t>
-      </w:r>
-      <w:proofErr w:type="spellStart"/>
-      <w:r>
-        <w:rPr>
-          <w:sz w:val="28"/>
-          <w:szCs w:val="28"/>
-        </w:rPr>
-        <w:t>Unity</w:t>
-      </w:r>
-      <w:proofErr w:type="spellEnd"/>
-      <w:r>
-        <w:rPr>
-          <w:sz w:val="28"/>
-          <w:szCs w:val="28"/>
-        </w:rPr>
-        <w:t xml:space="preserve"> 3D и </w:t>
-      </w:r>
-      <w:proofErr w:type="spellStart"/>
-      <w:r>
-        <w:rPr>
-          <w:sz w:val="28"/>
-          <w:szCs w:val="28"/>
-        </w:rPr>
-        <w:t>CryEngine</w:t>
-      </w:r>
-      <w:proofErr w:type="spellEnd"/>
-      <w:r>
-        <w:rPr>
-          <w:sz w:val="28"/>
-          <w:szCs w:val="28"/>
-        </w:rPr>
-        <w:t xml:space="preserve">. Для разработки программ под </w:t>
-      </w:r>
-      <w:proofErr w:type="spellStart"/>
-      <w:r>
-        <w:rPr>
-          <w:sz w:val="28"/>
-          <w:szCs w:val="28"/>
-        </w:rPr>
-        <w:t>Android</w:t>
-      </w:r>
-      <w:proofErr w:type="spellEnd"/>
-      <w:r>
-        <w:rPr>
-          <w:sz w:val="28"/>
-          <w:szCs w:val="28"/>
-        </w:rPr>
-        <w:t xml:space="preserve"> и </w:t>
-      </w:r>
-      <w:proofErr w:type="spellStart"/>
-      <w:r>
-        <w:rPr>
-          <w:sz w:val="28"/>
-          <w:szCs w:val="28"/>
-        </w:rPr>
-        <w:t>iOS</w:t>
-      </w:r>
-      <w:proofErr w:type="spellEnd"/>
-      <w:r>
-        <w:rPr>
-          <w:sz w:val="28"/>
-          <w:szCs w:val="28"/>
-        </w:rPr>
-        <w:t xml:space="preserve"> подключаются дополнительные фреймворки </w:t>
-      </w:r>
-      <w:proofErr w:type="spellStart"/>
-      <w:r>
-        <w:rPr>
-          <w:sz w:val="28"/>
-          <w:szCs w:val="28"/>
-        </w:rPr>
-        <w:t>Xamarin</w:t>
-      </w:r>
-      <w:proofErr w:type="spellEnd"/>
-      <w:r>
-        <w:rPr>
-          <w:sz w:val="28"/>
-          <w:szCs w:val="28"/>
-        </w:rPr>
-        <w:t xml:space="preserve"> или </w:t>
-      </w:r>
-      <w:proofErr w:type="spellStart"/>
-      <w:r>
-        <w:rPr>
-          <w:sz w:val="28"/>
-          <w:szCs w:val="28"/>
-        </w:rPr>
-        <w:t>Mono</w:t>
-      </w:r>
-      <w:proofErr w:type="spellEnd"/>
-      <w:r>
-        <w:rPr>
-          <w:sz w:val="28"/>
-          <w:szCs w:val="28"/>
-        </w:rPr>
-        <w:t>.</w:t>
+        <w:t>Язык применяется в разработке всех видов продуктов: десктопных, мобильных и веб-приложений. С его помощью создаются игры для движков Unity 3D и CryEngine. Для разработки программ под Android и iOS подключаются дополнительные фреймворки Xamarin или Mono.</w:t>
       </w:r>
     </w:p>
     <w:p>
@@ -18427,8 +18170,8 @@
       <w:bookmarkStart w:id="85" w:name="_Toc99359395"/>
       <w:bookmarkStart w:id="86" w:name="_Toc99360267"/>
       <w:bookmarkStart w:id="87" w:name="_Toc100903194"/>
-      <w:bookmarkStart w:id="88" w:name="_Toc205144293"/>
-      <w:bookmarkStart w:id="89" w:name="_Toc144843916"/>
+      <w:bookmarkStart w:id="88" w:name="_Toc144843916"/>
+      <w:bookmarkStart w:id="89" w:name="_Toc205144293"/>
       <w:r>
         <w:t>3.4 Разработка справочной системы</w:t>
       </w:r>
@@ -18436,1749 +18179,189 @@
       <w:bookmarkEnd w:id="85"/>
       <w:bookmarkEnd w:id="86"/>
       <w:bookmarkEnd w:id="87"/>
+      <w:bookmarkEnd w:id="88"/>
+    </w:p>
+    <w:p>
+      <w:pPr>
+        <w:ind w:firstLine="851"/>
+        <w:jc w:val="both"/>
+        <w:rPr>
+          <w:b/>
+          <w:sz w:val="28"/>
+          <w:szCs w:val="28"/>
+        </w:rPr>
+      </w:pPr>
+    </w:p>
+    <w:p>
+      <w:pPr>
+        <w:ind w:firstLine="851"/>
+        <w:jc w:val="both"/>
+        <w:rPr>
+          <w:noProof/>
+          <w:sz w:val="28"/>
+          <w:szCs w:val="28"/>
+        </w:rPr>
+      </w:pPr>
+      <w:r>
+        <w:rPr>
+          <w:noProof/>
+          <w:sz w:val="28"/>
+          <w:szCs w:val="28"/>
+        </w:rPr>
+        <w:t xml:space="preserve">Справочная система </w:t>
+      </w:r>
+      <w:r>
+        <w:rPr>
+          <w:noProof/>
+          <w:sz w:val="28"/>
+          <w:szCs w:val="28"/>
+          <w:highlight w:val="yellow"/>
+        </w:rPr>
+        <w:t xml:space="preserve">- важная составная часть любой более-менее сложной (и даже простой) программы. Существуют разные форматы справочных систем. </w:t>
+      </w:r>
+      <w:r>
+        <w:rPr>
+          <w:noProof/>
+          <w:sz w:val="28"/>
+          <w:szCs w:val="28"/>
+          <w:highlight w:val="yellow"/>
+        </w:rPr>
+        <w:t>В проекте использована</w:t>
+      </w:r>
+      <w:r>
+        <w:rPr>
+          <w:noProof/>
+          <w:sz w:val="28"/>
+          <w:szCs w:val="28"/>
+          <w:highlight w:val="yellow"/>
+        </w:rPr>
+        <w:t xml:space="preserve"> справоч</w:t>
+      </w:r>
+      <w:r>
+        <w:rPr>
+          <w:noProof/>
+          <w:sz w:val="28"/>
+          <w:szCs w:val="28"/>
+          <w:highlight w:val="yellow"/>
+        </w:rPr>
+        <w:t>н</w:t>
+      </w:r>
+      <w:r>
+        <w:rPr>
+          <w:noProof/>
+          <w:sz w:val="28"/>
+          <w:szCs w:val="28"/>
+          <w:highlight w:val="yellow"/>
+        </w:rPr>
+        <w:t>ую</w:t>
+      </w:r>
+      <w:r>
+        <w:rPr>
+          <w:noProof/>
+          <w:sz w:val="28"/>
+          <w:szCs w:val="28"/>
+        </w:rPr>
+        <w:t xml:space="preserve"> систему в формате WinHelp. Из достоинств WinHelp можно назвать ее надежность и меньшие, чем у HTML-help, требования к ресурсам. Существуют различные программы для создания справочных систем названных типов.</w:t>
+      </w:r>
+    </w:p>
+    <w:p>
+      <w:pPr>
+        <w:ind w:firstLine="851"/>
+        <w:jc w:val="both"/>
+        <w:rPr>
+          <w:sz w:val="28"/>
+          <w:szCs w:val="28"/>
+        </w:rPr>
+      </w:pPr>
+      <w:r>
+        <w:rPr>
+          <w:sz w:val="28"/>
+          <w:szCs w:val="28"/>
+        </w:rPr>
+        <w:t xml:space="preserve">Справочная система подробно описывает пользователю основные </w:t>
+      </w:r>
+      <w:r>
+        <w:rPr>
+          <w:color w:val="000000"/>
+          <w:sz w:val="28"/>
+          <w:szCs w:val="28"/>
+        </w:rPr>
+        <w:t xml:space="preserve">принципы работы с программной, предоставляет ее описание и особенности. Справочная система приложения вызывается нажатием клавиши </w:t>
+      </w:r>
+      <w:r>
+        <w:rPr>
+          <w:color w:val="000000"/>
+          <w:sz w:val="28"/>
+          <w:szCs w:val="28"/>
+          <w:lang w:val="en-US"/>
+        </w:rPr>
+        <w:t>F</w:t>
+      </w:r>
+      <w:r>
+        <w:rPr>
+          <w:color w:val="000000"/>
+          <w:sz w:val="28"/>
+          <w:szCs w:val="28"/>
+        </w:rPr>
+        <w:t>1 на клавиатуре</w:t>
+      </w:r>
+      <w:r>
+        <w:rPr>
+          <w:sz w:val="28"/>
+          <w:szCs w:val="28"/>
+        </w:rPr>
+        <w:t xml:space="preserve">, либо выбором в главном меню приложения. При вызове справочной системы открывается </w:t>
+      </w:r>
+      <w:r>
+        <w:rPr>
+          <w:sz w:val="28"/>
+          <w:szCs w:val="28"/>
+        </w:rPr>
+        <w:lastRenderedPageBreak/>
+        <w:t>справочное окно, состоящее из 2х частей – в левой можно выбрать интересующий раздел описания программы, в правой отображается информация об этом разделе, либо приветственное окно при первом запуске.</w:t>
+      </w:r>
+    </w:p>
+    <w:p>
+      <w:pPr>
+        <w:pStyle w:val="11"/>
+        <w:spacing w:before="0" w:after="0"/>
+        <w:ind w:firstLine="851"/>
+        <w:rPr>
+          <w:szCs w:val="28"/>
+        </w:rPr>
+      </w:pPr>
+      <w:r>
+        <w:br w:type="page"/>
+      </w:r>
       <w:bookmarkEnd w:id="89"/>
     </w:p>
     <w:p>
       <w:pPr>
-        <w:ind w:firstLine="851"/>
-        <w:jc w:val="both"/>
-        <w:rPr>
-          <w:b/>
-          <w:sz w:val="28"/>
-          <w:szCs w:val="28"/>
-        </w:rPr>
-      </w:pPr>
-    </w:p>
-    <w:p>
-      <w:pPr>
-        <w:ind w:firstLine="851"/>
-        <w:jc w:val="both"/>
-        <w:rPr>
-          <w:noProof/>
-          <w:sz w:val="28"/>
-          <w:szCs w:val="28"/>
-        </w:rPr>
-      </w:pPr>
-      <w:r>
-        <w:rPr>
-          <w:noProof/>
-          <w:sz w:val="28"/>
-          <w:szCs w:val="28"/>
-        </w:rPr>
-        <w:t xml:space="preserve">Справочная система </w:t>
-      </w:r>
-      <w:r>
-        <w:rPr>
-          <w:noProof/>
-          <w:sz w:val="28"/>
-          <w:szCs w:val="28"/>
-          <w:highlight w:val="yellow"/>
-        </w:rPr>
-        <w:t xml:space="preserve">- важная составная часть любой более-менее сложной (и даже простой) программы. Существуют разные форматы справочных систем. </w:t>
-      </w:r>
-      <w:r>
-        <w:rPr>
-          <w:noProof/>
-          <w:sz w:val="28"/>
-          <w:szCs w:val="28"/>
-          <w:highlight w:val="yellow"/>
-        </w:rPr>
-        <w:t>В проекте использована</w:t>
-      </w:r>
-      <w:r>
-        <w:rPr>
-          <w:noProof/>
-          <w:sz w:val="28"/>
-          <w:szCs w:val="28"/>
-          <w:highlight w:val="yellow"/>
-        </w:rPr>
-        <w:t xml:space="preserve"> справоч</w:t>
-      </w:r>
-      <w:r>
-        <w:rPr>
-          <w:noProof/>
-          <w:sz w:val="28"/>
-          <w:szCs w:val="28"/>
-          <w:highlight w:val="yellow"/>
-        </w:rPr>
-        <w:t>н</w:t>
-      </w:r>
-      <w:r>
-        <w:rPr>
-          <w:noProof/>
-          <w:sz w:val="28"/>
-          <w:szCs w:val="28"/>
-          <w:highlight w:val="yellow"/>
-        </w:rPr>
-        <w:t>ую</w:t>
-      </w:r>
-      <w:r>
-        <w:rPr>
-          <w:noProof/>
-          <w:sz w:val="28"/>
-          <w:szCs w:val="28"/>
-        </w:rPr>
-        <w:t xml:space="preserve"> систему в формате WinHelp. Из достоинств WinHelp можно назвать ее надежность и меньшие, чем у HTML-help, требования к ресурсам. Существуют различные программы для создания справочных систем названных типов.</w:t>
-      </w:r>
-    </w:p>
-    <w:p>
-      <w:pPr>
-        <w:ind w:firstLine="851"/>
-        <w:jc w:val="both"/>
-        <w:rPr>
-          <w:sz w:val="28"/>
-          <w:szCs w:val="28"/>
-        </w:rPr>
-      </w:pPr>
-      <w:r>
-        <w:rPr>
-          <w:sz w:val="28"/>
-          <w:szCs w:val="28"/>
-        </w:rPr>
-        <w:t xml:space="preserve">Справочная система подробно описывает пользователю основные </w:t>
-      </w:r>
-      <w:r>
-        <w:rPr>
-          <w:color w:val="000000"/>
-          <w:sz w:val="28"/>
-          <w:szCs w:val="28"/>
-        </w:rPr>
-        <w:t xml:space="preserve">принципы работы с программной, предоставляет ее описание и особенности. Справочная система приложения вызывается нажатием клавиши </w:t>
-      </w:r>
-      <w:r>
-        <w:rPr>
-          <w:color w:val="000000"/>
-          <w:sz w:val="28"/>
-          <w:szCs w:val="28"/>
-          <w:lang w:val="en-US"/>
-        </w:rPr>
-        <w:t>F</w:t>
-      </w:r>
-      <w:r>
-        <w:rPr>
-          <w:color w:val="000000"/>
-          <w:sz w:val="28"/>
-          <w:szCs w:val="28"/>
-        </w:rPr>
-        <w:t>1 на клавиатуре</w:t>
-      </w:r>
-      <w:r>
-        <w:rPr>
-          <w:sz w:val="28"/>
-          <w:szCs w:val="28"/>
-        </w:rPr>
-        <w:t xml:space="preserve">, либо выбором в главном меню приложения. При вызове справочной системы открывается </w:t>
-      </w:r>
-      <w:r>
-        <w:rPr>
-          <w:sz w:val="28"/>
-          <w:szCs w:val="28"/>
-        </w:rPr>
-        <w:lastRenderedPageBreak/>
-        <w:t>справочное окно, состоящее из 2х частей – в левой можно выбрать интересующий раздел описания программы, в правой отображается информация об этом разделе, либо приветственное окно при первом запуске.</w:t>
-      </w:r>
-    </w:p>
-    <w:p>
-      <w:pPr>
         <w:pStyle w:val="11"/>
         <w:spacing w:before="0" w:after="0"/>
         <w:ind w:firstLine="851"/>
+        <w:jc w:val="both"/>
         <w:rPr>
           <w:rFonts w:ascii="Times New Roman" w:hAnsi="Times New Roman"/>
         </w:rPr>
       </w:pPr>
-      <w:r>
-        <w:br w:type="page"/>
-      </w:r>
-      <w:bookmarkStart w:id="90" w:name="_Toc187489"/>
-      <w:bookmarkStart w:id="91" w:name="_Toc189303"/>
-      <w:bookmarkStart w:id="92" w:name="_Toc99359344"/>
-      <w:bookmarkStart w:id="93" w:name="_Toc99359396"/>
-      <w:bookmarkStart w:id="94" w:name="_Toc99360268"/>
-      <w:bookmarkStart w:id="95" w:name="_Toc100903195"/>
-      <w:bookmarkStart w:id="96" w:name="_Toc144843917"/>
+      <w:bookmarkStart w:id="90" w:name="_Toc99359345"/>
+      <w:bookmarkStart w:id="91" w:name="_Toc99359397"/>
+      <w:bookmarkStart w:id="92" w:name="_Toc99360269"/>
+      <w:bookmarkStart w:id="93" w:name="_Toc100903196"/>
+      <w:bookmarkStart w:id="94" w:name="_Toc144843918"/>
       <w:r>
         <w:rPr>
           <w:rFonts w:ascii="Times New Roman" w:hAnsi="Times New Roman"/>
         </w:rPr>
         <w:lastRenderedPageBreak/>
-        <w:t>4</w:t>
-      </w:r>
-      <w:r>
-        <w:rPr>
-          <w:rFonts w:ascii="Times New Roman" w:hAnsi="Times New Roman"/>
-          <w:i/>
-          <w:iCs/>
-        </w:rPr>
-        <w:t xml:space="preserve"> </w:t>
-      </w:r>
-      <w:r>
-        <w:rPr>
-          <w:rFonts w:ascii="Times New Roman" w:hAnsi="Times New Roman"/>
-        </w:rPr>
-        <w:t>Энерго- и ресурсосбережени</w:t>
-      </w:r>
-      <w:bookmarkEnd w:id="88"/>
-      <w:r>
-        <w:rPr>
-          <w:rFonts w:ascii="Times New Roman" w:hAnsi="Times New Roman"/>
-        </w:rPr>
-        <w:t>е</w:t>
+        <w:t>Заключение</w:t>
       </w:r>
       <w:bookmarkEnd w:id="90"/>
       <w:bookmarkEnd w:id="91"/>
       <w:bookmarkEnd w:id="92"/>
       <w:bookmarkEnd w:id="93"/>
       <w:bookmarkEnd w:id="94"/>
-      <w:bookmarkEnd w:id="95"/>
-      <w:bookmarkEnd w:id="96"/>
-    </w:p>
-    <w:p/>
-    <w:p>
-      <w:pPr>
-        <w:ind w:firstLine="851"/>
-        <w:jc w:val="both"/>
-        <w:rPr>
-          <w:sz w:val="28"/>
-          <w:szCs w:val="28"/>
-        </w:rPr>
-      </w:pPr>
-      <w:r>
-        <w:rPr>
-          <w:sz w:val="28"/>
-          <w:szCs w:val="28"/>
-        </w:rPr>
-        <w:t>Стандарт управления энергопотреблением компьютеров, описывает три различных режима работы компьютера: ждущий, спящий, основной. Эти режимы отличаются потребляемой мощностью электроэнергии.</w:t>
-      </w:r>
-    </w:p>
-    <w:p>
-      <w:pPr>
-        <w:ind w:firstLine="851"/>
-        <w:jc w:val="both"/>
-        <w:rPr>
-          <w:sz w:val="28"/>
-          <w:szCs w:val="28"/>
-        </w:rPr>
-      </w:pPr>
-      <w:r>
-        <w:rPr>
-          <w:sz w:val="28"/>
-          <w:szCs w:val="28"/>
-        </w:rPr>
-        <w:t>Ждущий режим позволяет экономить энергию, за счет отключения периферийных устройств. Спящий режим позволяет экономить электроэнергию на 100%, так как отключаются все устройства кроме ЦПУ. При работе в основном режиме экономии нет. Потребляемая мощность около 400 Ватт.</w:t>
-      </w:r>
-    </w:p>
-    <w:p>
-      <w:pPr>
-        <w:ind w:firstLine="851"/>
-        <w:jc w:val="both"/>
-        <w:rPr>
-          <w:sz w:val="28"/>
-          <w:szCs w:val="28"/>
-        </w:rPr>
-      </w:pPr>
-      <w:r>
-        <w:rPr>
-          <w:sz w:val="28"/>
-          <w:szCs w:val="28"/>
-        </w:rPr>
-        <w:t>Для нахождения количества рабочих дней, в течение которых разрабатывался программный продукт, используем формулу</w:t>
-      </w:r>
-    </w:p>
-    <w:p>
-      <w:pPr>
-        <w:ind w:firstLine="851"/>
-        <w:jc w:val="both"/>
-        <w:rPr>
-          <w:sz w:val="24"/>
-          <w:szCs w:val="24"/>
-        </w:rPr>
-      </w:pPr>
-    </w:p>
-    <w:p>
-      <w:pPr>
-        <w:ind w:firstLine="851"/>
-        <w:jc w:val="both"/>
-        <w:rPr>
-          <w:sz w:val="28"/>
-          <w:szCs w:val="28"/>
-        </w:rPr>
-      </w:pPr>
-      <w:r>
-        <w:rPr>
-          <w:sz w:val="28"/>
-          <w:szCs w:val="28"/>
-        </w:rPr>
-        <w:tab/>
-      </w:r>
-      <w:r>
-        <w:rPr>
-          <w:sz w:val="28"/>
-          <w:szCs w:val="28"/>
-        </w:rPr>
-        <w:tab/>
-      </w:r>
-      <w:r>
-        <w:rPr>
-          <w:sz w:val="28"/>
-          <w:szCs w:val="28"/>
-        </w:rPr>
-        <w:tab/>
-      </w:r>
-      <w:r>
-        <w:rPr>
-          <w:sz w:val="28"/>
-          <w:szCs w:val="28"/>
-        </w:rPr>
-        <w:tab/>
-      </w:r>
-      <w:r>
-        <w:rPr>
-          <w:sz w:val="28"/>
-          <w:szCs w:val="28"/>
-        </w:rPr>
-        <w:tab/>
-      </w:r>
-      <m:oMath>
-        <m:r>
-          <w:rPr>
-            <w:rFonts w:ascii="Cambria Math" w:hAnsi="Cambria Math"/>
-            <w:sz w:val="36"/>
-            <w:szCs w:val="28"/>
-            <w:lang w:val="en-US"/>
-          </w:rPr>
-          <m:t>n</m:t>
-        </m:r>
-        <m:r>
-          <m:rPr>
-            <m:sty m:val="p"/>
-          </m:rPr>
-          <w:rPr>
-            <w:rFonts w:ascii="Cambria Math" w:hAnsi="Cambria Math"/>
-            <w:sz w:val="36"/>
-            <w:szCs w:val="28"/>
-          </w:rPr>
-          <m:t>=</m:t>
-        </m:r>
-        <m:f>
-          <m:fPr>
-            <m:ctrlPr>
-              <w:rPr>
-                <w:rFonts w:ascii="Cambria Math" w:hAnsi="Cambria Math"/>
-                <w:sz w:val="36"/>
-                <w:szCs w:val="28"/>
-              </w:rPr>
-            </m:ctrlPr>
-          </m:fPr>
-          <m:num>
-            <m:sSub>
-              <m:sSubPr>
-                <m:ctrlPr>
-                  <w:rPr>
-                    <w:rFonts w:ascii="Cambria Math" w:hAnsi="Cambria Math"/>
-                    <w:sz w:val="36"/>
-                    <w:szCs w:val="28"/>
-                    <w:lang w:val="en-US"/>
-                  </w:rPr>
-                </m:ctrlPr>
-              </m:sSubPr>
-              <m:e>
-                <m:r>
-                  <m:rPr>
-                    <m:sty m:val="p"/>
-                  </m:rPr>
-                  <w:rPr>
-                    <w:rFonts w:ascii="Cambria Math" w:hAnsi="Cambria Math"/>
-                    <w:sz w:val="36"/>
-                    <w:szCs w:val="28"/>
-                    <w:lang w:val="en-US"/>
-                  </w:rPr>
-                  <m:t>T</m:t>
-                </m:r>
-              </m:e>
-              <m:sub>
-                <m:r>
-                  <w:rPr>
-                    <w:rFonts w:ascii="Cambria Math" w:hAnsi="Cambria Math"/>
-                    <w:sz w:val="36"/>
-                    <w:szCs w:val="28"/>
-                  </w:rPr>
-                  <m:t>пк</m:t>
-                </m:r>
-              </m:sub>
-            </m:sSub>
-          </m:num>
-          <m:den>
-            <m:r>
-              <w:rPr>
-                <w:rFonts w:ascii="Cambria Math" w:hAnsi="Cambria Math"/>
-                <w:sz w:val="36"/>
-                <w:szCs w:val="28"/>
-              </w:rPr>
-              <m:t>(8-</m:t>
-            </m:r>
-            <m:sSub>
-              <m:sSubPr>
-                <m:ctrlPr>
-                  <w:rPr>
-                    <w:rFonts w:ascii="Cambria Math" w:hAnsi="Cambria Math"/>
-                    <w:i/>
-                    <w:sz w:val="36"/>
-                    <w:szCs w:val="28"/>
-                    <w:lang w:val="en-US"/>
-                  </w:rPr>
-                </m:ctrlPr>
-              </m:sSubPr>
-              <m:e>
-                <m:r>
-                  <w:rPr>
-                    <w:rFonts w:ascii="Cambria Math" w:hAnsi="Cambria Math"/>
-                    <w:sz w:val="36"/>
-                    <w:szCs w:val="28"/>
-                    <w:lang w:val="en-US"/>
-                  </w:rPr>
-                  <m:t>t</m:t>
-                </m:r>
-              </m:e>
-              <m:sub>
-                <m:r>
-                  <w:rPr>
-                    <w:rFonts w:ascii="Cambria Math" w:hAnsi="Cambria Math"/>
-                    <w:sz w:val="36"/>
-                    <w:szCs w:val="28"/>
-                  </w:rPr>
-                  <m:t>рп</m:t>
-                </m:r>
-              </m:sub>
-            </m:sSub>
-            <m:r>
-              <w:rPr>
-                <w:rFonts w:ascii="Cambria Math" w:hAnsi="Cambria Math"/>
-                <w:sz w:val="36"/>
-                <w:szCs w:val="28"/>
-              </w:rPr>
-              <m:t>)</m:t>
-            </m:r>
-          </m:den>
-        </m:f>
-      </m:oMath>
-      <w:r>
-        <w:rPr>
-          <w:sz w:val="28"/>
-          <w:szCs w:val="28"/>
-        </w:rPr>
-        <w:tab/>
-      </w:r>
-      <w:r>
-        <w:rPr>
-          <w:sz w:val="28"/>
-          <w:szCs w:val="28"/>
-        </w:rPr>
-        <w:tab/>
-      </w:r>
-      <w:r>
-        <w:rPr>
-          <w:sz w:val="28"/>
-          <w:szCs w:val="28"/>
-        </w:rPr>
-        <w:tab/>
-      </w:r>
-      <w:r>
-        <w:rPr>
-          <w:sz w:val="28"/>
-          <w:szCs w:val="28"/>
-        </w:rPr>
-        <w:tab/>
-      </w:r>
-      <w:r>
-        <w:rPr>
-          <w:sz w:val="28"/>
-          <w:szCs w:val="28"/>
-        </w:rPr>
-        <w:tab/>
-      </w:r>
-      <w:r>
-        <w:rPr>
-          <w:sz w:val="28"/>
-          <w:szCs w:val="28"/>
-        </w:rPr>
-        <w:t>(1)</w:t>
-      </w:r>
-    </w:p>
-    <w:p>
-      <w:pPr>
-        <w:ind w:firstLine="851"/>
-        <w:jc w:val="both"/>
-        <w:rPr>
-          <w:sz w:val="24"/>
-          <w:szCs w:val="24"/>
-        </w:rPr>
-      </w:pPr>
-    </w:p>
-    <w:p>
-      <w:pPr>
-        <w:ind w:firstLine="851"/>
-        <w:jc w:val="both"/>
-        <w:rPr>
-          <w:sz w:val="28"/>
-          <w:szCs w:val="28"/>
-        </w:rPr>
-      </w:pPr>
-      <w:r>
-        <w:rPr>
-          <w:sz w:val="28"/>
-          <w:szCs w:val="28"/>
-        </w:rPr>
-        <w:t xml:space="preserve">где </w:t>
-      </w:r>
-      <w:proofErr w:type="spellStart"/>
-      <w:r>
-        <w:rPr>
-          <w:sz w:val="28"/>
-          <w:szCs w:val="28"/>
-        </w:rPr>
-        <w:t>Т</w:t>
-      </w:r>
-      <w:r>
-        <w:rPr>
-          <w:sz w:val="28"/>
-          <w:szCs w:val="28"/>
-          <w:vertAlign w:val="subscript"/>
-        </w:rPr>
-        <w:t>пк</w:t>
-      </w:r>
-      <w:proofErr w:type="spellEnd"/>
-      <w:r>
-        <w:rPr>
-          <w:sz w:val="28"/>
-          <w:szCs w:val="28"/>
-        </w:rPr>
-        <w:t xml:space="preserve"> – время работы компьютера, ч;</w:t>
-      </w:r>
-    </w:p>
-    <w:p>
-      <w:pPr>
-        <w:ind w:firstLine="851"/>
-        <w:jc w:val="both"/>
-        <w:rPr>
-          <w:sz w:val="28"/>
-          <w:szCs w:val="28"/>
-        </w:rPr>
-      </w:pPr>
-      <w:proofErr w:type="spellStart"/>
-      <w:r>
-        <w:rPr>
-          <w:sz w:val="28"/>
-          <w:szCs w:val="28"/>
-        </w:rPr>
-        <w:t>Т</w:t>
-      </w:r>
-      <w:r>
-        <w:rPr>
-          <w:sz w:val="28"/>
-          <w:szCs w:val="28"/>
-          <w:vertAlign w:val="subscript"/>
-        </w:rPr>
-        <w:t>пк</w:t>
-      </w:r>
-      <w:proofErr w:type="spellEnd"/>
-      <w:r>
-        <w:rPr>
-          <w:sz w:val="28"/>
-          <w:szCs w:val="28"/>
-        </w:rPr>
-        <w:t xml:space="preserve"> =</w:t>
-      </w:r>
-      <w:r>
-        <w:rPr>
-          <w:sz w:val="28"/>
-          <w:szCs w:val="28"/>
-        </w:rPr>
-        <w:t>240</w:t>
-      </w:r>
-      <w:r>
-        <w:rPr>
-          <w:sz w:val="28"/>
-          <w:szCs w:val="28"/>
-        </w:rPr>
-        <w:t>,</w:t>
-      </w:r>
-      <w:r>
-        <w:rPr>
-          <w:sz w:val="28"/>
-          <w:szCs w:val="28"/>
-        </w:rPr>
-        <w:t>2</w:t>
-      </w:r>
-      <w:r>
-        <w:rPr>
-          <w:sz w:val="28"/>
-          <w:szCs w:val="28"/>
-        </w:rPr>
-        <w:t xml:space="preserve"> ч;</w:t>
-      </w:r>
-    </w:p>
-    <w:p>
-      <w:pPr>
-        <w:ind w:firstLine="851"/>
-        <w:jc w:val="both"/>
-        <w:rPr>
-          <w:sz w:val="28"/>
-          <w:szCs w:val="28"/>
-        </w:rPr>
-      </w:pPr>
-      <w:r>
-        <w:rPr>
-          <w:sz w:val="28"/>
-          <w:szCs w:val="28"/>
-          <w:lang w:val="en-US"/>
-        </w:rPr>
-        <w:t>t</w:t>
-      </w:r>
-      <w:proofErr w:type="spellStart"/>
-      <w:r>
-        <w:rPr>
-          <w:sz w:val="28"/>
-          <w:szCs w:val="28"/>
-          <w:vertAlign w:val="subscript"/>
-        </w:rPr>
-        <w:t>рп</w:t>
-      </w:r>
-      <w:proofErr w:type="spellEnd"/>
-      <w:r>
-        <w:rPr>
-          <w:sz w:val="28"/>
-          <w:szCs w:val="28"/>
-          <w:vertAlign w:val="subscript"/>
-        </w:rPr>
-        <w:t xml:space="preserve">   </w:t>
-      </w:r>
-      <w:r>
-        <w:rPr>
-          <w:sz w:val="28"/>
-          <w:szCs w:val="28"/>
-        </w:rPr>
-        <w:t xml:space="preserve">– суммарное время регламентированных перерывов, в течение  </w:t>
-      </w:r>
-    </w:p>
-    <w:p>
-      <w:pPr>
-        <w:ind w:firstLine="851"/>
-        <w:jc w:val="both"/>
-        <w:rPr>
-          <w:sz w:val="28"/>
-          <w:szCs w:val="28"/>
-        </w:rPr>
-      </w:pPr>
-      <w:r>
-        <w:rPr>
-          <w:sz w:val="28"/>
-          <w:szCs w:val="28"/>
-        </w:rPr>
-        <w:t>рабочего дня, ч;</w:t>
-      </w:r>
-    </w:p>
-    <w:p>
-      <w:pPr>
-        <w:ind w:firstLine="851"/>
-        <w:jc w:val="both"/>
-        <w:rPr>
-          <w:sz w:val="28"/>
-          <w:szCs w:val="28"/>
-        </w:rPr>
-      </w:pPr>
-      <w:r>
-        <w:rPr>
-          <w:sz w:val="28"/>
-          <w:szCs w:val="28"/>
-          <w:lang w:val="en-US"/>
-        </w:rPr>
-        <w:t>t</w:t>
-      </w:r>
-      <w:proofErr w:type="spellStart"/>
-      <w:r>
-        <w:rPr>
-          <w:sz w:val="28"/>
-          <w:szCs w:val="28"/>
-          <w:vertAlign w:val="subscript"/>
-        </w:rPr>
-        <w:t>рп</w:t>
-      </w:r>
-      <w:proofErr w:type="spellEnd"/>
-      <w:r>
-        <w:rPr>
-          <w:sz w:val="28"/>
-          <w:szCs w:val="28"/>
-          <w:vertAlign w:val="subscript"/>
-        </w:rPr>
-        <w:t xml:space="preserve">   </w:t>
-      </w:r>
-      <w:r>
-        <w:rPr>
-          <w:sz w:val="28"/>
-          <w:szCs w:val="28"/>
-        </w:rPr>
-        <w:t>=50 мин=5/6 часа.</w:t>
-      </w:r>
-    </w:p>
-    <w:p>
-      <w:pPr>
-        <w:ind w:firstLine="851"/>
-        <w:jc w:val="both"/>
-        <w:rPr>
-          <w:sz w:val="24"/>
-          <w:szCs w:val="28"/>
-        </w:rPr>
-      </w:pPr>
-    </w:p>
-    <w:p>
-      <w:pPr>
-        <w:ind w:firstLine="851"/>
-        <w:jc w:val="center"/>
-        <w:rPr>
-          <w:i/>
-          <w:sz w:val="28"/>
-          <w:szCs w:val="28"/>
-        </w:rPr>
-      </w:pPr>
-      <m:oMathPara>
-        <m:oMathParaPr>
-          <m:jc m:val="center"/>
-        </m:oMathParaPr>
-        <m:oMath>
-          <m:r>
-            <w:rPr>
-              <w:rFonts w:ascii="Cambria Math" w:hAnsi="Cambria Math"/>
-              <w:sz w:val="32"/>
-              <w:szCs w:val="28"/>
-              <w:lang w:val="en-US"/>
-            </w:rPr>
-            <m:t>n</m:t>
-          </m:r>
-          <m:r>
-            <m:rPr>
-              <m:sty m:val="p"/>
-            </m:rPr>
-            <w:rPr>
-              <w:rFonts w:ascii="Cambria Math" w:hAnsi="Cambria Math"/>
-              <w:sz w:val="32"/>
-              <w:szCs w:val="28"/>
-            </w:rPr>
-            <m:t>=</m:t>
-          </m:r>
-          <m:f>
-            <m:fPr>
-              <m:ctrlPr>
-                <w:rPr>
-                  <w:rFonts w:ascii="Cambria Math" w:hAnsi="Cambria Math"/>
-                  <w:sz w:val="32"/>
-                  <w:szCs w:val="28"/>
-                </w:rPr>
-              </m:ctrlPr>
-            </m:fPr>
-            <m:num>
-              <m:r>
-                <w:rPr>
-                  <w:rFonts w:ascii="Cambria Math" w:hAnsi="Cambria Math"/>
-                  <w:sz w:val="32"/>
-                  <w:szCs w:val="28"/>
-                  <w:lang w:val="en-US"/>
-                </w:rPr>
-                <m:t>240,2</m:t>
-              </m:r>
-            </m:num>
-            <m:den>
-              <m:r>
-                <w:rPr>
-                  <w:rFonts w:ascii="Cambria Math" w:hAnsi="Cambria Math"/>
-                  <w:sz w:val="32"/>
-                  <w:szCs w:val="28"/>
-                </w:rPr>
-                <m:t>(8-0.83</m:t>
-              </m:r>
-              <m:r>
-                <w:rPr>
-                  <w:rFonts w:ascii="Cambria Math" w:hAnsi="Cambria Math"/>
-                  <w:sz w:val="32"/>
-                  <w:szCs w:val="28"/>
-                  <w:lang w:val="en-US"/>
-                </w:rPr>
-                <m:t>)</m:t>
-              </m:r>
-            </m:den>
-          </m:f>
-          <m:r>
-            <w:rPr>
-              <w:rFonts w:ascii="Cambria Math" w:hAnsi="Cambria Math"/>
-              <w:sz w:val="32"/>
-              <w:szCs w:val="28"/>
-            </w:rPr>
-            <m:t>=33,50</m:t>
-          </m:r>
-        </m:oMath>
-      </m:oMathPara>
-    </w:p>
-    <w:p>
-      <w:pPr>
-        <w:ind w:firstLine="851"/>
-        <w:jc w:val="both"/>
-        <w:rPr>
-          <w:sz w:val="24"/>
-          <w:szCs w:val="28"/>
-        </w:rPr>
-      </w:pPr>
-    </w:p>
-    <w:p>
-      <w:pPr>
-        <w:ind w:firstLine="851"/>
-        <w:jc w:val="both"/>
-        <w:rPr>
-          <w:sz w:val="28"/>
-          <w:szCs w:val="28"/>
-        </w:rPr>
-      </w:pPr>
-      <w:r>
-        <w:rPr>
-          <w:sz w:val="28"/>
-          <w:szCs w:val="28"/>
-        </w:rPr>
-        <w:t>Для нахождения суммарной продолжительности регламентированных перерывов в течение всего времени разработки программного модуля</w:t>
-      </w:r>
-    </w:p>
-    <w:p>
-      <w:pPr>
-        <w:ind w:firstLine="851"/>
-        <w:jc w:val="both"/>
-        <w:rPr>
-          <w:sz w:val="24"/>
-          <w:szCs w:val="28"/>
-        </w:rPr>
-      </w:pPr>
-    </w:p>
-    <w:p>
-      <w:pPr>
-        <w:ind w:left="3229" w:firstLine="851"/>
-        <w:rPr>
-          <w:sz w:val="28"/>
-          <w:szCs w:val="28"/>
-        </w:rPr>
-      </w:pPr>
-      <m:oMath>
-        <m:sSub>
-          <m:sSubPr>
-            <m:ctrlPr>
-              <w:rPr>
-                <w:rFonts w:ascii="Cambria Math" w:hAnsi="Cambria Math"/>
-                <w:i/>
-                <w:sz w:val="28"/>
-                <w:szCs w:val="28"/>
-                <w:vertAlign w:val="subscript"/>
-              </w:rPr>
-            </m:ctrlPr>
-          </m:sSubPr>
-          <m:e>
-            <m:r>
-              <w:rPr>
-                <w:rFonts w:ascii="Cambria Math" w:hAnsi="Cambria Math"/>
-                <w:sz w:val="28"/>
-                <w:szCs w:val="28"/>
-                <w:vertAlign w:val="subscript"/>
-              </w:rPr>
-              <m:t>Т</m:t>
-            </m:r>
-          </m:e>
-          <m:sub>
-            <m:r>
-              <w:rPr>
-                <w:rFonts w:ascii="Cambria Math" w:hAnsi="Cambria Math"/>
-                <w:sz w:val="28"/>
-                <w:szCs w:val="28"/>
-                <w:vertAlign w:val="subscript"/>
-              </w:rPr>
-              <m:t>рп</m:t>
-            </m:r>
-          </m:sub>
-        </m:sSub>
-        <m:r>
-          <w:rPr>
-            <w:rFonts w:ascii="Cambria Math" w:hAnsi="Cambria Math"/>
-            <w:sz w:val="28"/>
-            <w:szCs w:val="28"/>
-            <w:vertAlign w:val="subscript"/>
-          </w:rPr>
-          <m:t>=</m:t>
-        </m:r>
-        <m:r>
-          <w:rPr>
-            <w:rFonts w:ascii="Cambria Math" w:hAnsi="Cambria Math"/>
-            <w:sz w:val="28"/>
-            <w:szCs w:val="28"/>
-            <w:vertAlign w:val="subscript"/>
-            <w:lang w:val="en-US"/>
-          </w:rPr>
-          <m:t>n</m:t>
-        </m:r>
-        <m:r>
-          <w:rPr>
-            <w:rFonts w:ascii="Cambria Math" w:hAnsi="Cambria Math"/>
-            <w:sz w:val="28"/>
-            <w:szCs w:val="28"/>
-            <w:vertAlign w:val="subscript"/>
-          </w:rPr>
-          <m:t>×</m:t>
-        </m:r>
-        <m:sSub>
-          <m:sSubPr>
-            <m:ctrlPr>
-              <w:rPr>
-                <w:rFonts w:ascii="Cambria Math" w:hAnsi="Cambria Math"/>
-                <w:i/>
-                <w:sz w:val="28"/>
-                <w:szCs w:val="28"/>
-                <w:vertAlign w:val="subscript"/>
-                <w:lang w:val="en-US"/>
-              </w:rPr>
-            </m:ctrlPr>
-          </m:sSubPr>
-          <m:e>
-            <m:r>
-              <w:rPr>
-                <w:rFonts w:ascii="Cambria Math" w:hAnsi="Cambria Math"/>
-                <w:sz w:val="28"/>
-                <w:szCs w:val="28"/>
-                <w:vertAlign w:val="subscript"/>
-                <w:lang w:val="en-US"/>
-              </w:rPr>
-              <m:t>t</m:t>
-            </m:r>
-          </m:e>
-          <m:sub>
-            <m:r>
-              <w:rPr>
-                <w:rFonts w:ascii="Cambria Math" w:hAnsi="Cambria Math"/>
-                <w:sz w:val="28"/>
-                <w:szCs w:val="28"/>
-                <w:vertAlign w:val="subscript"/>
-              </w:rPr>
-              <m:t>рп</m:t>
-            </m:r>
-          </m:sub>
-        </m:sSub>
-      </m:oMath>
-      <w:r>
-        <w:rPr>
-          <w:sz w:val="28"/>
-          <w:szCs w:val="28"/>
-          <w:vertAlign w:val="subscript"/>
-        </w:rPr>
-        <w:tab/>
-      </w:r>
-      <w:r>
-        <w:rPr>
-          <w:sz w:val="28"/>
-          <w:szCs w:val="28"/>
-          <w:vertAlign w:val="subscript"/>
-        </w:rPr>
-        <w:tab/>
-      </w:r>
-      <w:r>
-        <w:rPr>
-          <w:sz w:val="28"/>
-          <w:szCs w:val="28"/>
-          <w:vertAlign w:val="subscript"/>
-        </w:rPr>
-        <w:tab/>
-      </w:r>
-      <w:r>
-        <w:rPr>
-          <w:sz w:val="28"/>
-          <w:szCs w:val="28"/>
-          <w:vertAlign w:val="subscript"/>
-        </w:rPr>
-        <w:tab/>
-      </w:r>
-      <w:r>
-        <w:rPr>
-          <w:sz w:val="28"/>
-          <w:szCs w:val="28"/>
-          <w:vertAlign w:val="subscript"/>
-        </w:rPr>
-        <w:tab/>
-        <w:t xml:space="preserve"> </w:t>
-      </w:r>
-      <w:r>
-        <w:rPr>
-          <w:sz w:val="28"/>
-          <w:szCs w:val="28"/>
-        </w:rPr>
-        <w:t>(2)</w:t>
-      </w:r>
-    </w:p>
-    <w:p>
-      <w:pPr>
-        <w:ind w:firstLine="851"/>
-        <w:rPr>
-          <w:i/>
-          <w:sz w:val="24"/>
-          <w:szCs w:val="28"/>
-        </w:rPr>
-      </w:pPr>
-    </w:p>
-    <w:p>
-      <w:pPr>
-        <w:ind w:firstLine="851"/>
-        <w:jc w:val="both"/>
-        <w:rPr>
-          <w:sz w:val="28"/>
-          <w:szCs w:val="28"/>
-        </w:rPr>
-      </w:pPr>
-      <w:r>
-        <w:rPr>
-          <w:sz w:val="28"/>
-          <w:szCs w:val="28"/>
-        </w:rPr>
-        <w:t xml:space="preserve">где </w:t>
-      </w:r>
-      <w:proofErr w:type="spellStart"/>
-      <w:r>
-        <w:rPr>
-          <w:sz w:val="28"/>
-          <w:szCs w:val="28"/>
-        </w:rPr>
-        <w:t>Трп</w:t>
-      </w:r>
-      <w:proofErr w:type="spellEnd"/>
-      <w:r>
-        <w:rPr>
-          <w:sz w:val="28"/>
-          <w:szCs w:val="28"/>
-        </w:rPr>
-        <w:t xml:space="preserve"> – суммарная продолжительность регламентированных перерывов в течение всего времени разработки программного модуля, ч.</w:t>
-      </w:r>
-    </w:p>
-    <w:p>
-      <w:pPr>
-        <w:ind w:firstLine="851"/>
-        <w:jc w:val="both"/>
-        <w:rPr>
-          <w:sz w:val="24"/>
-          <w:szCs w:val="28"/>
-        </w:rPr>
-      </w:pPr>
-    </w:p>
-    <w:p>
-      <w:pPr>
-        <w:ind w:left="3229" w:firstLine="851"/>
-        <w:jc w:val="center"/>
-        <w:rPr>
-          <w:sz w:val="28"/>
-          <w:szCs w:val="28"/>
-        </w:rPr>
-      </w:pPr>
-      <m:oMathPara>
-        <m:oMathParaPr>
-          <m:jc m:val="left"/>
-        </m:oMathParaPr>
-        <m:oMath>
-          <m:r>
-            <w:rPr>
-              <w:rFonts w:ascii="Cambria Math" w:hAnsi="Cambria Math"/>
-              <w:sz w:val="28"/>
-              <w:szCs w:val="28"/>
-            </w:rPr>
-            <m:t>Трп=33,50 ×0,83=27,80 ч.</m:t>
-          </m:r>
-        </m:oMath>
-      </m:oMathPara>
-    </w:p>
-    <w:p>
-      <w:pPr>
-        <w:ind w:firstLine="851"/>
-        <w:jc w:val="both"/>
-        <w:rPr>
-          <w:sz w:val="24"/>
-          <w:szCs w:val="28"/>
-        </w:rPr>
-      </w:pPr>
-    </w:p>
-    <w:p>
-      <w:pPr>
-        <w:ind w:firstLine="851"/>
-        <w:jc w:val="both"/>
-        <w:rPr>
-          <w:sz w:val="28"/>
-          <w:szCs w:val="28"/>
-        </w:rPr>
-      </w:pPr>
-      <w:r>
-        <w:rPr>
-          <w:sz w:val="28"/>
-          <w:szCs w:val="28"/>
-        </w:rPr>
-        <w:t>Экономия электроэнергии рассчитывается по формуле</w:t>
-      </w:r>
-    </w:p>
-    <w:p>
-      <w:pPr>
-        <w:ind w:firstLine="851"/>
-        <w:jc w:val="both"/>
-        <w:rPr>
-          <w:sz w:val="24"/>
-          <w:szCs w:val="28"/>
-        </w:rPr>
-      </w:pPr>
-    </w:p>
-    <w:p>
-      <w:pPr>
-        <w:ind w:left="2549" w:firstLine="851"/>
-        <w:jc w:val="both"/>
-        <w:rPr>
-          <w:sz w:val="28"/>
-          <w:szCs w:val="28"/>
-        </w:rPr>
-      </w:pPr>
-      <m:oMath>
-        <m:sSub>
-          <m:sSubPr>
-            <m:ctrlPr>
-              <w:rPr>
-                <w:rFonts w:ascii="Cambria Math" w:hAnsi="Cambria Math"/>
-                <w:sz w:val="28"/>
-                <w:szCs w:val="28"/>
-              </w:rPr>
-            </m:ctrlPr>
-          </m:sSubPr>
-          <m:e>
-            <m:r>
-              <w:rPr>
-                <w:rFonts w:ascii="Cambria Math" w:hAnsi="Cambria Math"/>
-                <w:sz w:val="28"/>
-                <w:szCs w:val="28"/>
-              </w:rPr>
-              <m:t>С</m:t>
-            </m:r>
-          </m:e>
-          <m:sub>
-            <m:r>
-              <w:rPr>
-                <w:rFonts w:ascii="Cambria Math" w:hAnsi="Cambria Math"/>
-                <w:sz w:val="28"/>
-                <w:szCs w:val="28"/>
-              </w:rPr>
-              <m:t>эн</m:t>
-            </m:r>
-          </m:sub>
-        </m:sSub>
-        <m:r>
-          <m:rPr>
-            <m:nor/>
-          </m:rPr>
-          <w:rPr>
-            <w:rFonts w:ascii="Cambria Math" w:hAnsi="Cambria Math"/>
-            <w:sz w:val="28"/>
-            <w:szCs w:val="28"/>
-          </w:rPr>
-          <m:t xml:space="preserve"> = </m:t>
-        </m:r>
-        <m:sSub>
-          <m:sSubPr>
-            <m:ctrlPr>
-              <w:rPr>
-                <w:rFonts w:ascii="Cambria Math" w:hAnsi="Cambria Math"/>
-                <w:i/>
-                <w:sz w:val="28"/>
-                <w:szCs w:val="28"/>
-              </w:rPr>
-            </m:ctrlPr>
-          </m:sSubPr>
-          <m:e>
-            <m:r>
-              <w:rPr>
-                <w:rFonts w:ascii="Cambria Math" w:hAnsi="Cambria Math"/>
-                <w:sz w:val="28"/>
-                <w:szCs w:val="28"/>
-              </w:rPr>
-              <m:t>Т</m:t>
-            </m:r>
-          </m:e>
-          <m:sub>
-            <m:r>
-              <w:rPr>
-                <w:rFonts w:ascii="Cambria Math" w:hAnsi="Cambria Math"/>
-                <w:sz w:val="28"/>
-                <w:szCs w:val="28"/>
-              </w:rPr>
-              <m:t>рп</m:t>
-            </m:r>
-          </m:sub>
-        </m:sSub>
-        <m:r>
-          <m:rPr>
-            <m:nor/>
-          </m:rPr>
-          <w:rPr>
-            <w:rFonts w:ascii="Cambria Math" w:hAnsi="Cambria Math"/>
-            <w:sz w:val="28"/>
-            <w:szCs w:val="28"/>
-          </w:rPr>
-          <m:t xml:space="preserve"> × </m:t>
-        </m:r>
-        <m:d>
-          <m:dPr>
-            <m:ctrlPr>
-              <w:rPr>
-                <w:rFonts w:ascii="Cambria Math" w:hAnsi="Cambria Math"/>
-                <w:i/>
-                <w:sz w:val="28"/>
-                <w:szCs w:val="28"/>
-              </w:rPr>
-            </m:ctrlPr>
-          </m:dPr>
-          <m:e>
-            <m:sSub>
-              <m:sSubPr>
-                <m:ctrlPr>
-                  <w:rPr>
-                    <w:rFonts w:ascii="Cambria Math" w:hAnsi="Cambria Math"/>
-                    <w:i/>
-                    <w:sz w:val="28"/>
-                    <w:szCs w:val="28"/>
-                    <w:lang w:val="en-US"/>
-                  </w:rPr>
-                </m:ctrlPr>
-              </m:sSubPr>
-              <m:e>
-                <m:r>
-                  <w:rPr>
-                    <w:rFonts w:ascii="Cambria Math" w:hAnsi="Cambria Math"/>
-                    <w:sz w:val="28"/>
-                    <w:szCs w:val="28"/>
-                    <w:lang w:val="en-US"/>
-                  </w:rPr>
-                  <m:t>W</m:t>
-                </m:r>
-              </m:e>
-              <m:sub>
-                <m:r>
-                  <w:rPr>
-                    <w:rFonts w:ascii="Cambria Math" w:hAnsi="Cambria Math"/>
-                    <w:sz w:val="28"/>
-                    <w:szCs w:val="28"/>
-                  </w:rPr>
-                  <m:t>пк</m:t>
-                </m:r>
-              </m:sub>
-            </m:sSub>
-            <m:r>
-              <m:rPr>
-                <m:nor/>
-              </m:rPr>
-              <w:rPr>
-                <w:rFonts w:ascii="Cambria Math" w:hAnsi="Cambria Math"/>
-                <w:sz w:val="28"/>
-                <w:szCs w:val="28"/>
-              </w:rPr>
-              <m:t>-</m:t>
-            </m:r>
-            <m:sSub>
-              <m:sSubPr>
-                <m:ctrlPr>
-                  <w:rPr>
-                    <w:rFonts w:ascii="Cambria Math" w:hAnsi="Cambria Math"/>
-                    <w:i/>
-                    <w:sz w:val="28"/>
-                    <w:szCs w:val="28"/>
-                  </w:rPr>
-                </m:ctrlPr>
-              </m:sSubPr>
-              <m:e>
-                <m:r>
-                  <w:rPr>
-                    <w:rFonts w:ascii="Cambria Math" w:hAnsi="Cambria Math"/>
-                    <w:sz w:val="28"/>
-                    <w:szCs w:val="28"/>
-                    <w:lang w:val="en-US"/>
-                  </w:rPr>
-                  <m:t>W</m:t>
-                </m:r>
-              </m:e>
-              <m:sub>
-                <m:r>
-                  <w:rPr>
-                    <w:rFonts w:ascii="Cambria Math" w:hAnsi="Cambria Math"/>
-                    <w:sz w:val="28"/>
-                    <w:szCs w:val="28"/>
-                  </w:rPr>
-                  <m:t>сп</m:t>
-                </m:r>
-              </m:sub>
-            </m:sSub>
-          </m:e>
-        </m:d>
-        <m:r>
-          <m:rPr>
-            <m:nor/>
-          </m:rPr>
-          <w:rPr>
-            <w:rFonts w:ascii="Cambria Math" w:hAnsi="Cambria Math"/>
-            <w:sz w:val="28"/>
-            <w:szCs w:val="28"/>
-          </w:rPr>
-          <m:t xml:space="preserve"> ×</m:t>
-        </m:r>
-        <m:sSub>
-          <m:sSubPr>
-            <m:ctrlPr>
-              <w:rPr>
-                <w:rFonts w:ascii="Cambria Math" w:hAnsi="Cambria Math"/>
-                <w:i/>
-                <w:sz w:val="28"/>
-                <w:szCs w:val="28"/>
-              </w:rPr>
-            </m:ctrlPr>
-          </m:sSubPr>
-          <m:e>
-            <m:r>
-              <w:rPr>
-                <w:rFonts w:ascii="Cambria Math" w:hAnsi="Cambria Math"/>
-                <w:sz w:val="28"/>
-                <w:szCs w:val="28"/>
-              </w:rPr>
-              <m:t>C</m:t>
-            </m:r>
-          </m:e>
-          <m:sub>
-            <m:r>
-              <w:rPr>
-                <w:rFonts w:ascii="Cambria Math" w:hAnsi="Cambria Math"/>
-                <w:sz w:val="28"/>
-                <w:szCs w:val="28"/>
-              </w:rPr>
-              <m:t>э</m:t>
-            </m:r>
-          </m:sub>
-        </m:sSub>
-      </m:oMath>
-      <w:r>
-        <w:rPr>
-          <w:sz w:val="28"/>
-          <w:szCs w:val="28"/>
-        </w:rPr>
-        <w:tab/>
-      </w:r>
-      <w:r>
-        <w:rPr>
-          <w:sz w:val="28"/>
-          <w:szCs w:val="28"/>
-        </w:rPr>
-        <w:tab/>
-      </w:r>
-      <w:r>
-        <w:rPr>
-          <w:sz w:val="28"/>
-          <w:szCs w:val="28"/>
-        </w:rPr>
-        <w:tab/>
-      </w:r>
-      <w:r>
-        <w:rPr>
-          <w:sz w:val="28"/>
-          <w:szCs w:val="28"/>
-        </w:rPr>
-        <w:t>(3)</w:t>
-      </w:r>
-    </w:p>
-    <w:p>
-      <w:pPr>
-        <w:ind w:left="2549" w:firstLine="851"/>
-        <w:jc w:val="both"/>
-        <w:rPr>
-          <w:sz w:val="28"/>
-          <w:szCs w:val="28"/>
-        </w:rPr>
-      </w:pPr>
-    </w:p>
-    <w:p>
-      <w:pPr>
-        <w:ind w:firstLine="851"/>
-        <w:jc w:val="both"/>
-        <w:rPr>
-          <w:sz w:val="28"/>
-          <w:szCs w:val="28"/>
-        </w:rPr>
-      </w:pPr>
-      <w:r>
-        <w:rPr>
-          <w:sz w:val="28"/>
-          <w:szCs w:val="28"/>
-        </w:rPr>
-        <w:t xml:space="preserve">где </w:t>
-      </w:r>
-      <w:r>
-        <w:rPr>
-          <w:sz w:val="28"/>
-          <w:szCs w:val="28"/>
-          <w:lang w:val="en-US"/>
-        </w:rPr>
-        <w:t>W</w:t>
-      </w:r>
-      <w:proofErr w:type="spellStart"/>
-      <w:r>
-        <w:rPr>
-          <w:sz w:val="28"/>
-          <w:szCs w:val="28"/>
-          <w:vertAlign w:val="subscript"/>
-        </w:rPr>
-        <w:t>пк</w:t>
-      </w:r>
-      <w:proofErr w:type="spellEnd"/>
-      <w:r>
-        <w:rPr>
-          <w:sz w:val="28"/>
-          <w:szCs w:val="28"/>
-        </w:rPr>
-        <w:t xml:space="preserve"> – потребляемая мощность ПК, кВт;</w:t>
-      </w:r>
-    </w:p>
-    <w:p>
-      <w:pPr>
-        <w:ind w:firstLine="851"/>
-        <w:jc w:val="both"/>
-        <w:rPr>
-          <w:sz w:val="28"/>
-          <w:szCs w:val="28"/>
-        </w:rPr>
-      </w:pPr>
-      <w:r>
-        <w:rPr>
-          <w:sz w:val="28"/>
-          <w:szCs w:val="28"/>
-          <w:lang w:val="en-US"/>
-        </w:rPr>
-        <w:t>W</w:t>
-      </w:r>
-      <w:proofErr w:type="spellStart"/>
-      <w:r>
-        <w:rPr>
-          <w:sz w:val="28"/>
-          <w:szCs w:val="28"/>
-          <w:vertAlign w:val="subscript"/>
-        </w:rPr>
-        <w:t>сп</w:t>
-      </w:r>
-      <w:proofErr w:type="spellEnd"/>
-      <w:r>
-        <w:rPr>
-          <w:sz w:val="28"/>
-          <w:szCs w:val="28"/>
-        </w:rPr>
-        <w:t xml:space="preserve"> – потребляемая мощность компьютера в ждущем режиме, кВт;</w:t>
-      </w:r>
-    </w:p>
-    <w:p>
-      <w:pPr>
-        <w:ind w:firstLine="851"/>
-        <w:jc w:val="both"/>
-        <w:rPr>
-          <w:sz w:val="28"/>
-          <w:szCs w:val="28"/>
-        </w:rPr>
-      </w:pPr>
-      <w:r>
-        <w:rPr>
-          <w:sz w:val="28"/>
-          <w:szCs w:val="28"/>
-          <w:lang w:val="en-US"/>
-        </w:rPr>
-        <w:t>W</w:t>
-      </w:r>
-      <w:proofErr w:type="spellStart"/>
-      <w:r>
-        <w:rPr>
-          <w:sz w:val="28"/>
-          <w:szCs w:val="28"/>
-          <w:vertAlign w:val="subscript"/>
-        </w:rPr>
-        <w:t>пк</w:t>
-      </w:r>
-      <w:proofErr w:type="spellEnd"/>
-      <w:r>
-        <w:rPr>
-          <w:sz w:val="28"/>
-          <w:szCs w:val="28"/>
-          <w:vertAlign w:val="subscript"/>
-        </w:rPr>
-        <w:t xml:space="preserve"> </w:t>
-      </w:r>
-      <w:r>
-        <w:rPr>
-          <w:sz w:val="28"/>
-          <w:szCs w:val="28"/>
-        </w:rPr>
-        <w:t>= 0,4</w:t>
-      </w:r>
-      <w:r>
-        <w:rPr>
-          <w:sz w:val="28"/>
-          <w:szCs w:val="28"/>
-        </w:rPr>
-        <w:t>0</w:t>
-      </w:r>
-      <w:r>
-        <w:rPr>
-          <w:sz w:val="28"/>
-          <w:szCs w:val="28"/>
-        </w:rPr>
-        <w:t xml:space="preserve"> кВт;</w:t>
-      </w:r>
-    </w:p>
-    <w:p>
-      <w:pPr>
-        <w:ind w:firstLine="851"/>
-        <w:jc w:val="both"/>
-        <w:rPr>
-          <w:sz w:val="28"/>
-          <w:szCs w:val="28"/>
-        </w:rPr>
-      </w:pPr>
-      <w:r>
-        <w:rPr>
-          <w:sz w:val="28"/>
-          <w:szCs w:val="28"/>
-          <w:lang w:val="en-US"/>
-        </w:rPr>
-        <w:t>W</w:t>
-      </w:r>
-      <w:proofErr w:type="spellStart"/>
-      <w:r>
-        <w:rPr>
-          <w:sz w:val="28"/>
-          <w:szCs w:val="28"/>
-          <w:vertAlign w:val="subscript"/>
-        </w:rPr>
-        <w:t>сп</w:t>
-      </w:r>
-      <w:proofErr w:type="spellEnd"/>
-      <w:r>
-        <w:rPr>
-          <w:sz w:val="28"/>
-          <w:szCs w:val="28"/>
-        </w:rPr>
-        <w:t xml:space="preserve"> = 0,16 кВт;</w:t>
-      </w:r>
-    </w:p>
-    <w:p>
-      <w:pPr>
-        <w:ind w:firstLine="851"/>
-        <w:jc w:val="both"/>
-        <w:rPr>
-          <w:sz w:val="28"/>
-          <w:szCs w:val="28"/>
-        </w:rPr>
-      </w:pPr>
-      <w:r>
-        <w:rPr>
-          <w:sz w:val="28"/>
-          <w:szCs w:val="28"/>
-        </w:rPr>
-        <w:t>С</w:t>
-      </w:r>
-      <w:r>
-        <w:rPr>
-          <w:sz w:val="28"/>
-          <w:szCs w:val="28"/>
-          <w:vertAlign w:val="subscript"/>
-        </w:rPr>
-        <w:t>э</w:t>
-      </w:r>
-      <w:r>
-        <w:rPr>
-          <w:sz w:val="28"/>
-          <w:szCs w:val="28"/>
-        </w:rPr>
-        <w:t xml:space="preserve"> – стоимость 1 кВт электроэнергии, руб.</w:t>
-      </w:r>
-    </w:p>
-    <w:p>
-      <w:pPr>
-        <w:ind w:firstLine="851"/>
-        <w:jc w:val="both"/>
-        <w:rPr>
-          <w:sz w:val="28"/>
-          <w:szCs w:val="28"/>
-        </w:rPr>
-      </w:pPr>
-    </w:p>
-    <w:p>
-      <w:pPr>
-        <w:ind w:firstLine="851"/>
-        <w:jc w:val="both"/>
-        <w:rPr>
-          <w:sz w:val="28"/>
-          <w:szCs w:val="28"/>
-        </w:rPr>
-      </w:pPr>
-      <m:oMathPara>
-        <m:oMath>
-          <m:sSub>
-            <m:sSubPr>
-              <m:ctrlPr>
-                <w:rPr>
-                  <w:rFonts w:ascii="Cambria Math" w:hAnsi="Cambria Math"/>
-                  <w:i/>
-                  <w:sz w:val="28"/>
-                  <w:szCs w:val="28"/>
-                </w:rPr>
-              </m:ctrlPr>
-            </m:sSubPr>
-            <m:e>
-              <m:r>
-                <w:rPr>
-                  <w:rFonts w:ascii="Cambria Math" w:hAnsi="Cambria Math"/>
-                  <w:sz w:val="28"/>
-                  <w:szCs w:val="28"/>
-                </w:rPr>
-                <m:t>С</m:t>
-              </m:r>
-            </m:e>
-            <m:sub>
-              <m:r>
-                <w:rPr>
-                  <w:rFonts w:ascii="Cambria Math" w:hAnsi="Cambria Math"/>
-                  <w:sz w:val="28"/>
-                  <w:szCs w:val="28"/>
-                </w:rPr>
-                <m:t>эн</m:t>
-              </m:r>
-            </m:sub>
-          </m:sSub>
-          <m:r>
-            <w:rPr>
-              <w:rFonts w:ascii="Cambria Math" w:hAnsi="Cambria Math"/>
-              <w:sz w:val="28"/>
-              <w:szCs w:val="28"/>
-            </w:rPr>
-            <m:t>=27,80×</m:t>
-          </m:r>
-          <m:d>
-            <m:dPr>
-              <m:ctrlPr>
-                <w:rPr>
-                  <w:rFonts w:ascii="Cambria Math" w:hAnsi="Cambria Math"/>
-                  <w:i/>
-                  <w:sz w:val="28"/>
-                  <w:szCs w:val="28"/>
-                </w:rPr>
-              </m:ctrlPr>
-            </m:dPr>
-            <m:e>
-              <m:r>
-                <w:rPr>
-                  <w:rFonts w:ascii="Cambria Math" w:hAnsi="Cambria Math"/>
-                  <w:sz w:val="28"/>
-                  <w:szCs w:val="28"/>
-                </w:rPr>
-                <m:t>0,40-0,16</m:t>
-              </m:r>
-            </m:e>
-          </m:d>
-          <m:r>
-            <w:rPr>
-              <w:rFonts w:ascii="Cambria Math" w:hAnsi="Cambria Math"/>
-              <w:sz w:val="28"/>
-              <w:szCs w:val="28"/>
-            </w:rPr>
-            <m:t>×0,31=2,07</m:t>
-          </m:r>
-        </m:oMath>
-      </m:oMathPara>
-    </w:p>
-    <w:p>
-      <w:pPr>
-        <w:ind w:firstLine="851"/>
-        <w:jc w:val="both"/>
-        <w:rPr>
-          <w:sz w:val="28"/>
-          <w:szCs w:val="28"/>
-        </w:rPr>
-      </w:pPr>
-    </w:p>
-    <w:p>
-      <w:pPr>
-        <w:ind w:firstLine="851"/>
-        <w:jc w:val="both"/>
-        <w:rPr>
-          <w:sz w:val="28"/>
-          <w:szCs w:val="28"/>
-        </w:rPr>
-      </w:pPr>
-      <w:r>
-        <w:rPr>
-          <w:sz w:val="28"/>
-          <w:szCs w:val="28"/>
-        </w:rPr>
-        <w:t xml:space="preserve">Таким образом сумма сэкономленной электроэнергии за время разработки программного обеспечения составила </w:t>
-      </w:r>
-      <w:r>
-        <w:rPr>
-          <w:sz w:val="28"/>
-          <w:szCs w:val="28"/>
-        </w:rPr>
-        <w:t xml:space="preserve">2,07 </w:t>
-      </w:r>
-      <w:r>
-        <w:rPr>
-          <w:sz w:val="28"/>
-          <w:szCs w:val="28"/>
-        </w:rPr>
-        <w:t>рубля.</w:t>
-      </w:r>
-    </w:p>
-    <w:p>
-      <w:pPr>
-        <w:ind w:firstLine="851"/>
-        <w:jc w:val="both"/>
-        <w:rPr>
-          <w:sz w:val="28"/>
-          <w:szCs w:val="28"/>
-        </w:rPr>
-      </w:pPr>
-      <w:r>
-        <w:rPr>
-          <w:sz w:val="28"/>
-          <w:szCs w:val="28"/>
-        </w:rPr>
-        <w:br w:type="page"/>
-      </w:r>
-    </w:p>
-    <w:p>
-      <w:pPr>
-        <w:pStyle w:val="11"/>
-        <w:spacing w:before="0" w:after="0"/>
-        <w:ind w:firstLine="851"/>
-        <w:jc w:val="both"/>
-        <w:rPr>
-          <w:rFonts w:ascii="Times New Roman" w:hAnsi="Times New Roman"/>
-        </w:rPr>
-      </w:pPr>
-      <w:bookmarkStart w:id="97" w:name="_Toc99359345"/>
-      <w:bookmarkStart w:id="98" w:name="_Toc99359397"/>
-      <w:bookmarkStart w:id="99" w:name="_Toc99360269"/>
-      <w:bookmarkStart w:id="100" w:name="_Toc100903196"/>
-      <w:bookmarkStart w:id="101" w:name="_Toc144843918"/>
-      <w:r>
-        <w:rPr>
-          <w:rFonts w:ascii="Times New Roman" w:hAnsi="Times New Roman"/>
-        </w:rPr>
-        <w:lastRenderedPageBreak/>
-        <w:t>Заключение</w:t>
-      </w:r>
-      <w:bookmarkEnd w:id="97"/>
-      <w:bookmarkEnd w:id="98"/>
-      <w:bookmarkEnd w:id="99"/>
-      <w:bookmarkEnd w:id="100"/>
-      <w:bookmarkEnd w:id="101"/>
     </w:p>
     <w:p>
       <w:pPr>
@@ -20410,6 +18593,43 @@
     </w:p>
     <w:p>
       <w:pPr>
+        <w:ind w:firstLine="851"/>
+        <w:jc w:val="both"/>
+        <w:rPr>
+          <w:sz w:val="28"/>
+          <w:szCs w:val="28"/>
+        </w:rPr>
+      </w:pPr>
+    </w:p>
+    <w:p>
+      <w:pPr>
+        <w:ind w:firstLine="851"/>
+        <w:jc w:val="both"/>
+        <w:rPr>
+          <w:sz w:val="28"/>
+          <w:szCs w:val="28"/>
+        </w:rPr>
+      </w:pPr>
+      <w:r>
+        <w:rPr>
+          <w:sz w:val="28"/>
+          <w:szCs w:val="28"/>
+        </w:rPr>
+        <w:t xml:space="preserve">С помощью не хитрых возможностей конструкторов отчетов, запросов, форм и простейших функций были решены поставленные цели и задачи курсового проекта. В итоге получилась простенькая АРМ по управлению и контролю товарных запасов на складе, реализации покупок и продаж. При грамотном проектировании ИС, соблюдении методологий, уровней нормализации, тесных консультаций с заказчиком и т.д. можно достичь высокого качества разрабатываемых продуктов, которые в полной мере, для выбранной сферы, позволят повысить эффективность управления компанией заказчика за счет обеспечения руководителей и специалистов максимально полной, оперативной и достоверной информацией, снизить расходы на ведение дел за счет автоматизации процессов обработки информации, регламентации и упрощения доступа сотрудников компании к нужной информации. Изменить характер труда сотрудников, избавляя их от выполнения рутинной работы и давая возможность сосредоточиться на профессионально важных обязанстях, повысить эффективность обмена данными между отдельными подразделениями, филиалами и центральным аппаратом. Гарантировать полную безопасность и целостность данных на всех этапах обработки информации. </w:t>
+      </w:r>
+    </w:p>
+    <w:p>
+      <w:pPr>
+        <w:ind w:firstLine="851"/>
+        <w:jc w:val="both"/>
+        <w:rPr>
+          <w:sz w:val="28"/>
+          <w:szCs w:val="28"/>
+        </w:rPr>
+      </w:pPr>
+    </w:p>
+    <w:p>
+      <w:pPr>
         <w:pStyle w:val="11"/>
         <w:spacing w:before="0" w:after="0"/>
         <w:ind w:firstLine="851"/>
@@ -20424,15 +18644,15 @@
         </w:rPr>
         <w:br w:type="page"/>
       </w:r>
-      <w:bookmarkStart w:id="102" w:name="_Toc210813382"/>
-      <w:bookmarkStart w:id="103" w:name="_Toc86569679"/>
-      <w:bookmarkStart w:id="104" w:name="_Toc86568966"/>
-      <w:bookmarkStart w:id="105" w:name="_Toc86486012"/>
-      <w:bookmarkStart w:id="106" w:name="_Toc86485674"/>
-      <w:bookmarkStart w:id="107" w:name="_Toc30404089"/>
-      <w:bookmarkStart w:id="108" w:name="_Toc30404046"/>
-      <w:bookmarkStart w:id="109" w:name="_Toc100903197"/>
-      <w:bookmarkStart w:id="110" w:name="_Toc144843919"/>
+      <w:bookmarkStart w:id="95" w:name="_Toc210813382"/>
+      <w:bookmarkStart w:id="96" w:name="_Toc86569679"/>
+      <w:bookmarkStart w:id="97" w:name="_Toc86568966"/>
+      <w:bookmarkStart w:id="98" w:name="_Toc86486012"/>
+      <w:bookmarkStart w:id="99" w:name="_Toc86485674"/>
+      <w:bookmarkStart w:id="100" w:name="_Toc30404089"/>
+      <w:bookmarkStart w:id="101" w:name="_Toc30404046"/>
+      <w:bookmarkStart w:id="102" w:name="_Toc100903197"/>
+      <w:bookmarkStart w:id="103" w:name="_Toc144843919"/>
       <w:r>
         <w:rPr>
           <w:rFonts w:ascii="Times New Roman" w:hAnsi="Times New Roman"/>
@@ -20440,21 +18660,21 @@
         <w:lastRenderedPageBreak/>
         <w:t xml:space="preserve">Список </w:t>
       </w:r>
+      <w:bookmarkEnd w:id="95"/>
+      <w:bookmarkEnd w:id="96"/>
+      <w:bookmarkEnd w:id="97"/>
+      <w:bookmarkEnd w:id="98"/>
+      <w:bookmarkEnd w:id="99"/>
+      <w:bookmarkEnd w:id="100"/>
+      <w:bookmarkEnd w:id="101"/>
+      <w:r>
+        <w:rPr>
+          <w:rFonts w:ascii="Times New Roman" w:hAnsi="Times New Roman"/>
+        </w:rPr>
+        <w:t>используемых источников</w:t>
+      </w:r>
       <w:bookmarkEnd w:id="102"/>
       <w:bookmarkEnd w:id="103"/>
-      <w:bookmarkEnd w:id="104"/>
-      <w:bookmarkEnd w:id="105"/>
-      <w:bookmarkEnd w:id="106"/>
-      <w:bookmarkEnd w:id="107"/>
-      <w:bookmarkEnd w:id="108"/>
-      <w:r>
-        <w:rPr>
-          <w:rFonts w:ascii="Times New Roman" w:hAnsi="Times New Roman"/>
-        </w:rPr>
-        <w:t>используемых источников</w:t>
-      </w:r>
-      <w:bookmarkEnd w:id="109"/>
-      <w:bookmarkEnd w:id="110"/>
     </w:p>
     <w:p>
       <w:pPr>
@@ -20562,23 +18782,7 @@
           <w:sz w:val="28"/>
           <w:szCs w:val="28"/>
         </w:rPr>
-        <w:t xml:space="preserve">Буч, Г. Язык UML. Руководство пользователя / Г. Буч, Д. </w:t>
-      </w:r>
-      <w:proofErr w:type="spellStart"/>
-      <w:r>
-        <w:rPr>
-          <w:sz w:val="28"/>
-          <w:szCs w:val="28"/>
-        </w:rPr>
-        <w:t>Рамбо</w:t>
-      </w:r>
-      <w:proofErr w:type="spellEnd"/>
-      <w:r>
-        <w:rPr>
-          <w:sz w:val="28"/>
-          <w:szCs w:val="28"/>
-        </w:rPr>
-        <w:t xml:space="preserve">, И. Якобсон; Пер. с англ. Мухин Н. – 2-е изд. – М.: ДМК Пресс, 2007. – 496 с. </w:t>
+        <w:t xml:space="preserve">Буч, Г. Язык UML. Руководство пользователя / Г. Буч, Д. Рамбо, И. Якобсон; Пер. с англ. Мухин Н. – 2-е изд. – М.: ДМК Пресс, 2007. – 496 с. </w:t>
       </w:r>
     </w:p>
     <w:p>
@@ -20599,53 +18803,12 @@
           <w:szCs w:val="28"/>
         </w:rPr>
       </w:pPr>
-      <w:proofErr w:type="spellStart"/>
-      <w:r>
-        <w:rPr>
-          <w:sz w:val="28"/>
-          <w:szCs w:val="28"/>
-        </w:rPr>
-        <w:t>Рамбо</w:t>
-      </w:r>
-      <w:proofErr w:type="spellEnd"/>
-      <w:r>
-        <w:rPr>
-          <w:sz w:val="28"/>
-          <w:szCs w:val="28"/>
-        </w:rPr>
-        <w:t xml:space="preserve">, Дж. UML 2.0. Объектно-ориентированное моделирование и разработка / </w:t>
-      </w:r>
-      <w:proofErr w:type="spellStart"/>
-      <w:r>
-        <w:rPr>
-          <w:sz w:val="28"/>
-          <w:szCs w:val="28"/>
-        </w:rPr>
-        <w:t>Рамбо</w:t>
-      </w:r>
-      <w:proofErr w:type="spellEnd"/>
-      <w:r>
-        <w:rPr>
-          <w:sz w:val="28"/>
-          <w:szCs w:val="28"/>
-        </w:rPr>
-        <w:t xml:space="preserve"> Дж., М. </w:t>
-      </w:r>
-      <w:proofErr w:type="spellStart"/>
-      <w:r>
-        <w:rPr>
-          <w:sz w:val="28"/>
-          <w:szCs w:val="28"/>
-        </w:rPr>
-        <w:t>Блаха</w:t>
-      </w:r>
-      <w:proofErr w:type="spellEnd"/>
-      <w:r>
-        <w:rPr>
-          <w:sz w:val="28"/>
-          <w:szCs w:val="28"/>
-        </w:rPr>
-        <w:t>. – 2-е изд. – СПб.: Питер, 2007. – 554 с. (Библиотека программиста)</w:t>
+      <w:r>
+        <w:rPr>
+          <w:sz w:val="28"/>
+          <w:szCs w:val="28"/>
+        </w:rPr>
+        <w:t>Рамбо, Дж. UML 2.0. Объектно-ориентированное моделирование и разработка / Рамбо Дж., М. Блаха. – 2-е изд. – СПб.: Питер, 2007. – 554 с. (Библиотека программиста)</w:t>
       </w:r>
     </w:p>
     <w:p>
@@ -20696,37 +18859,12 @@
           <w:szCs w:val="28"/>
         </w:rPr>
       </w:pPr>
-      <w:proofErr w:type="spellStart"/>
-      <w:r>
-        <w:rPr>
-          <w:sz w:val="28"/>
-          <w:szCs w:val="28"/>
-        </w:rPr>
-        <w:t>Шилдт</w:t>
-      </w:r>
-      <w:proofErr w:type="spellEnd"/>
-      <w:r>
-        <w:rPr>
-          <w:sz w:val="28"/>
-          <w:szCs w:val="28"/>
-        </w:rPr>
-        <w:t xml:space="preserve"> Г. С# 4.0: полное руководство / Г. </w:t>
-      </w:r>
-      <w:proofErr w:type="spellStart"/>
-      <w:r>
-        <w:rPr>
-          <w:sz w:val="28"/>
-          <w:szCs w:val="28"/>
-        </w:rPr>
-        <w:t>Шилдт</w:t>
-      </w:r>
-      <w:proofErr w:type="spellEnd"/>
-      <w:r>
-        <w:rPr>
-          <w:sz w:val="28"/>
-          <w:szCs w:val="28"/>
-        </w:rPr>
-        <w:t>. – М.: ООО «И.Д. Вильямс», 2011. -1056 с.: ил.</w:t>
+      <w:r>
+        <w:rPr>
+          <w:sz w:val="28"/>
+          <w:szCs w:val="28"/>
+        </w:rPr>
+        <w:t>Шилдт Г. С# 4.0: полное руководство / Г. Шилдт. – М.: ООО «И.Д. Вильямс», 2011. -1056 с.: ил.</w:t>
       </w:r>
     </w:p>
     <w:p>
@@ -20956,7 +19094,7 @@
         <v:path o:extrusionok="f" gradientshapeok="t" o:connecttype="rect"/>
         <o:lock v:ext="edit" aspectratio="t"/>
       </v:shapetype>
-      <v:shape id="_x0000_i1080" type="#_x0000_t75" style="width:2.25pt;height:2.25pt" o:bullet="t">
+      <v:shape id="_x0000_i1051" type="#_x0000_t75" style="width:2.25pt;height:2.25pt" o:bullet="t">
         <v:imagedata r:id="rId1" o:title=""/>
       </v:shape>
     </w:pict>

</xml_diff>

<commit_message>
AUTO FROM WORK 25.09.2023 16:17:07,90
</commit_message>
<xml_diff>
--- a/4-kurs/Микулич/Пояснительная Записка Микулич.docx
+++ b/4-kurs/Микулич/Пояснительная Записка Микулич.docx
@@ -1870,13 +1870,7 @@
         <w:rPr>
           <w:sz w:val="28"/>
         </w:rPr>
-        <w:t xml:space="preserve"> </w:t>
-      </w:r>
-      <w:r>
-        <w:rPr>
-          <w:sz w:val="28"/>
-        </w:rPr>
-        <w:t xml:space="preserve">на </w:t>
+        <w:t xml:space="preserve"> на </w:t>
       </w:r>
       <w:r>
         <w:rPr>
@@ -1926,83 +1920,293 @@
     </w:p>
     <w:p>
       <w:pPr>
-        <w:suppressAutoHyphens/>
         <w:ind w:firstLine="851"/>
         <w:jc w:val="both"/>
         <w:rPr>
           <w:sz w:val="28"/>
         </w:rPr>
       </w:pPr>
+      <w:r>
+        <w:rPr>
+          <w:rFonts w:eastAsia="Times New Roman"/>
+          <w:sz w:val="28"/>
+          <w:szCs w:val="28"/>
+        </w:rPr>
+        <w:t>Существенную роль в развитии современной экономики играет предпринимательская деятельность. Предпринимательство является ключом реформирования экономики, способствует насыщению рынка товарами и услугами и становится важнейшим рычагом подъема и развития экономики. При расширении и углублении товарно-денежных отношений в современной отечественной экономике постоянно возрастает значение рынка промышленных товаров и услуг. Именно на таком рынке юридические лица различных организационно–правовых форм удовлетворяют не только платежеспособный спрос, но и потребности, что оказывает значительное влияние на успешность функционирования всей экономики страны. В целом, оптовая торговля занимает промежуточное положение между производителями и организациями розничной торговли, оказывая влияние на производство и реализацию товаров населению. В современной экономике все большую роль играют не малые и крупные предприятия, а средние. Предприятия данного типа достаточно устойчивы в существующих условиях, но при этом в значительной мере гибкие, что обеспечивает им высокий уровень приспособляемости. В свою очередь оптовая торговля активно воздействует на предприятия розничной торговли, оказывая им помощь в расширении ассортимента, повышении качества товаров, увеличении доли фасованных товаров, организации передовой технологии доставки и продажи товаров, улучшении обслуживания покупателей. Оптовая продажа товаров представляет собой передачу права собственности на продукцию розничным торговым посредникам. Результат такой деятельности — сумма оптового товарооборота, это один из главных показателей деятельности оптового торгового предприятия.</w:t>
+      </w:r>
     </w:p>
     <w:p>
       <w:pPr>
-        <w:rPr>
-          <w:rFonts w:eastAsia="Times New Roman"/>
-          <w:sz w:val="24"/>
-          <w:szCs w:val="24"/>
-          <w:lang/>
-        </w:rPr>
-      </w:pPr>
-      <w:r>
-        <w:rPr>
-          <w:rFonts w:eastAsia="Times New Roman"/>
-          <w:sz w:val="24"/>
-          <w:szCs w:val="24"/>
-          <w:lang/>
-        </w:rPr>
-        <w:t>Существенную роль в развитии современной экономики играет предпринимательская деятельность. Предпринимательство является ключом реформирования экономики, способствует насыщению рынка товарами и услугами и становится важнейшим рычагом подъема и развития экономики. При расширении и углублении товарно-денежных отношений в современной отечественной экономике постоянно возрастает значение рынка промышленных товаров и услуг. Именно на таком рынке юридические лица различных организационно–правовых форм удовлетворяют не только платежеспособный спрос, но и потребности, что оказывает значительное влияние на успешность функционирования всей экономики страны. В целом, оптовая торговля занимает промежуточное положение между производителями и организациями розничной торговли, оказывая влияние на производство и реализацию товаров населению. В современной экономике все большую роль играют не малые и крупные предприятия, а средние. Предприятия данного типа достаточно устойчивы в существующих условиях, но при этом в значительной мере гибкие, что обеспечивает им высокий уровень приспособляемости. В свою очередь оптовая торговля активно воздействует на предприятия розничной торговли, оказывая им помощь в расширении ассортимента, повышении качества товаров, увеличении доли фасованных товаров, организации передовой технологии доставки и продажи товаров, улучшении обслуживания покупателей. Оптовая продажа товаров представляет собой передачу права собственности на продукцию розничным торговым посредникам. Результат такой деятельности — сумма оптового товарооборота, это один из главных показателей деятельности оптового торгового предприятия.</w:t>
-      </w:r>
-      <w:r>
-        <w:rPr>
-          <w:rFonts w:eastAsia="Times New Roman"/>
-          <w:sz w:val="24"/>
-          <w:szCs w:val="24"/>
-          <w:lang/>
-        </w:rPr>
-        <w:br/>
-      </w:r>
-      <w:r>
-        <w:rPr>
-          <w:rFonts w:eastAsia="Times New Roman"/>
-          <w:sz w:val="24"/>
-          <w:szCs w:val="24"/>
-          <w:lang/>
-        </w:rPr>
-        <w:br/>
-        <w:t xml:space="preserve">Источник: https://bank.nauchniestati.ru/primery/kursovaja-rabota-na-temu-organizacija-i-razvitie-predprijatija-optovoj-torgovli/ </w:t>
+        <w:ind w:firstLine="851"/>
+        <w:jc w:val="both"/>
+        <w:rPr>
+          <w:sz w:val="28"/>
+          <w:szCs w:val="28"/>
+        </w:rPr>
+      </w:pPr>
+      <w:r>
+        <w:rPr>
+          <w:sz w:val="28"/>
+          <w:szCs w:val="28"/>
+        </w:rPr>
+        <w:t xml:space="preserve">Предполагаемая ИС направлена на повышение рентабельности и скорости обращения вложенного капитала. Она предусматривает на стадии формирования товарных запасов - контроль уровня товарных запасов и обоснования оптимального объема заказов, на стадии реализации товарных запасов - изменение объемов и причин создания товарных запасов. Таким образом разрабатываемая ИС повысит эффективность работы и ускорит процесс обработки данных, предоставит необходимую информацию, составит необходимую отчетность. Информационная система </w:t>
+      </w:r>
+      <w:r>
+        <w:rPr>
+          <w:sz w:val="28"/>
+          <w:szCs w:val="28"/>
+        </w:rPr>
+        <w:t>— это</w:t>
+      </w:r>
+      <w:r>
+        <w:rPr>
+          <w:sz w:val="28"/>
+          <w:szCs w:val="28"/>
+        </w:rPr>
+        <w:t xml:space="preserve"> взаимосвязанная совокупность средств, методов и персонала, используемых для хранения, обработки и выдачи информации в интересах достижения поставленной цели. Автоматизированное рабочее место</w:t>
+      </w:r>
+      <w:r>
+        <w:rPr>
+          <w:sz w:val="28"/>
+          <w:szCs w:val="28"/>
+        </w:rPr>
+        <w:t xml:space="preserve"> </w:t>
+      </w:r>
+      <w:r>
+        <w:rPr>
+          <w:sz w:val="28"/>
+          <w:szCs w:val="28"/>
+        </w:rPr>
+        <w:t xml:space="preserve">(АРМ) - программно-технический комплекс, предназначенный для автоматизации деятельности определенного вида. АРМ объединяет программно-аппаратные средства, обеспечивающие взаимодействие человека с компьютером, предоставляет возможность ввода информации, и её вывод. </w:t>
       </w:r>
     </w:p>
     <w:p>
       <w:pPr>
-        <w:suppressAutoHyphens/>
         <w:ind w:firstLine="851"/>
         <w:jc w:val="both"/>
         <w:rPr>
           <w:sz w:val="28"/>
-          <w:lang/>
-        </w:rPr>
-      </w:pPr>
+          <w:szCs w:val="28"/>
+        </w:rPr>
+      </w:pPr>
+      <w:r>
+        <w:rPr>
+          <w:sz w:val="28"/>
+          <w:szCs w:val="28"/>
+        </w:rPr>
+        <w:lastRenderedPageBreak/>
+        <w:t>Задачами курсово</w:t>
+      </w:r>
+      <w:r>
+        <w:rPr>
+          <w:sz w:val="28"/>
+          <w:szCs w:val="28"/>
+        </w:rPr>
+        <w:t>го</w:t>
+      </w:r>
+      <w:r>
+        <w:rPr>
+          <w:sz w:val="28"/>
+          <w:szCs w:val="28"/>
+        </w:rPr>
+        <w:t xml:space="preserve"> </w:t>
+      </w:r>
+      <w:r>
+        <w:rPr>
+          <w:sz w:val="28"/>
+          <w:szCs w:val="28"/>
+        </w:rPr>
+        <w:t>проекта</w:t>
+      </w:r>
+      <w:r>
+        <w:rPr>
+          <w:sz w:val="28"/>
+          <w:szCs w:val="28"/>
+        </w:rPr>
+        <w:t xml:space="preserve"> являются:</w:t>
+      </w:r>
     </w:p>
     <w:p>
       <w:pPr>
-        <w:suppressAutoHyphens/>
-        <w:ind w:firstLine="851"/>
+        <w:pStyle w:val="aff0"/>
+        <w:numPr>
+          <w:ilvl w:val="0"/>
+          <w:numId w:val="28"/>
+        </w:numPr>
+        <w:ind w:left="426"/>
         <w:jc w:val="both"/>
         <w:rPr>
           <w:sz w:val="28"/>
-        </w:rPr>
-      </w:pPr>
+          <w:szCs w:val="28"/>
+        </w:rPr>
+      </w:pPr>
+      <w:r>
+        <w:rPr>
+          <w:sz w:val="28"/>
+          <w:szCs w:val="28"/>
+        </w:rPr>
+        <w:t>Описание</w:t>
+      </w:r>
+      <w:r>
+        <w:rPr>
+          <w:sz w:val="28"/>
+          <w:szCs w:val="28"/>
+        </w:rPr>
+        <w:t xml:space="preserve"> предметной области фирмы;</w:t>
+      </w:r>
     </w:p>
     <w:p>
-      <w:r>
-        <w:t xml:space="preserve">Предполагаемая ИС направлена на повышение рентабельности и скорости обращения вложенного капитала. Она предусматривает на стадии формирования товарных запасов - контроль уровня товарных запасов и обоснования оптимального объема заказов, на стадии реализации товарных запасов - изменение объемов и причин создания товарных запасов. Таким образом разрабатываемая ИС повысит эффективность работы и ускорит процесс обработки данных, предоставит необходимую информацию, составит необходимую отчетность. Информационная система - это взаимосвязанная совокупность средств, методов и персонала, используемых для хранения, обработки и выдачи информации в интересах достижения поставленной цели. Автоматизированное рабочее место(АРМ) - программно-технический комплекс, предназначенный для автоматизации деятельности определенного вида. АРМ объединяет программно-аппаратные средства, обеспечивающие взаимодействие человека с компьютером, предоставляет возможность ввода информации, и её вывод. Принципы создания любых АРМ должны быть общими: · Системность. АРМ рассматриваются как системы, структура которых определяется функциональным назначением. · Гибкость. Система приспособлена к возможным перестройкам, благодаря модульности построения всех подсистем и стандартизации их элементов. · Устойчивость. Система АРМ должна выполнять основные функции независимо от воздействия на нее внутренних и внешних возмущающих факторов. · Эффективность. АРМ следует рассматривать как интегральный показатель уровня реализации приведенных выше принципов, отнесенного к затратам на создание и эксплуатацию системы. Задачами курсовой работы являются: · Обследование предметной области фирмы; · Построение модели бизнес-процесса «Оптовая фирма»; · Составление диаграммы действий бизнес-процесса «Оптовая фирма»; · Определение основной документации; · Проведение декомпозиции бизнес-процесса и составление необходимых схем; · Описание исходной и результатной информации и ее контроль; · Описание программного продукта. </w:t>
-      </w:r>
-      <w:r>
-        <w:br/>
-      </w:r>
-      <w:r>
-        <w:lastRenderedPageBreak/>
-        <w:br/>
+      <w:pPr>
+        <w:pStyle w:val="aff0"/>
+        <w:numPr>
+          <w:ilvl w:val="0"/>
+          <w:numId w:val="28"/>
+        </w:numPr>
+        <w:ind w:left="426"/>
+        <w:jc w:val="both"/>
+        <w:rPr>
+          <w:sz w:val="28"/>
+          <w:szCs w:val="28"/>
+        </w:rPr>
+      </w:pPr>
+      <w:r>
+        <w:rPr>
+          <w:sz w:val="28"/>
+          <w:szCs w:val="28"/>
+        </w:rPr>
+        <w:t>Анализ актуальности решаемой задачи;</w:t>
+      </w:r>
+    </w:p>
+    <w:p>
+      <w:pPr>
+        <w:pStyle w:val="aff0"/>
+        <w:numPr>
+          <w:ilvl w:val="0"/>
+          <w:numId w:val="28"/>
+        </w:numPr>
+        <w:ind w:left="426"/>
+        <w:jc w:val="both"/>
+        <w:rPr>
+          <w:sz w:val="28"/>
+          <w:szCs w:val="28"/>
+        </w:rPr>
+      </w:pPr>
+      <w:r>
+        <w:rPr>
+          <w:sz w:val="28"/>
+          <w:szCs w:val="28"/>
+        </w:rPr>
+        <w:t>Построение модели бизнес-процесса «Оптовая фирма»;</w:t>
+      </w:r>
+    </w:p>
+    <w:p>
+      <w:pPr>
+        <w:pStyle w:val="aff0"/>
+        <w:numPr>
+          <w:ilvl w:val="0"/>
+          <w:numId w:val="28"/>
+        </w:numPr>
+        <w:ind w:left="426"/>
+        <w:jc w:val="both"/>
+        <w:rPr>
+          <w:sz w:val="28"/>
+          <w:szCs w:val="28"/>
+        </w:rPr>
+      </w:pPr>
+      <w:r>
+        <w:rPr>
+          <w:sz w:val="28"/>
+          <w:szCs w:val="28"/>
+        </w:rPr>
+        <w:t>Составление диаграммы действий бизнес-процесса «Оптовая фирма»;</w:t>
+      </w:r>
+    </w:p>
+    <w:p>
+      <w:pPr>
+        <w:pStyle w:val="aff0"/>
+        <w:numPr>
+          <w:ilvl w:val="0"/>
+          <w:numId w:val="28"/>
+        </w:numPr>
+        <w:ind w:left="426"/>
+        <w:jc w:val="both"/>
+        <w:rPr>
+          <w:sz w:val="28"/>
+          <w:szCs w:val="28"/>
+        </w:rPr>
+      </w:pPr>
+      <w:r>
+        <w:rPr>
+          <w:sz w:val="28"/>
+          <w:szCs w:val="28"/>
+        </w:rPr>
+        <w:t>Определение основной документации;</w:t>
+      </w:r>
+    </w:p>
+    <w:p>
+      <w:pPr>
+        <w:pStyle w:val="aff0"/>
+        <w:numPr>
+          <w:ilvl w:val="0"/>
+          <w:numId w:val="28"/>
+        </w:numPr>
+        <w:ind w:left="426"/>
+        <w:jc w:val="both"/>
+        <w:rPr>
+          <w:sz w:val="28"/>
+          <w:szCs w:val="28"/>
+        </w:rPr>
+      </w:pPr>
+      <w:r>
+        <w:rPr>
+          <w:sz w:val="28"/>
+          <w:szCs w:val="28"/>
+        </w:rPr>
+        <w:t>Проведение декомпозиции бизнес-процесса и составление необходимых схем;</w:t>
+      </w:r>
+    </w:p>
+    <w:p>
+      <w:pPr>
+        <w:pStyle w:val="aff0"/>
+        <w:numPr>
+          <w:ilvl w:val="0"/>
+          <w:numId w:val="28"/>
+        </w:numPr>
+        <w:ind w:left="426"/>
+        <w:jc w:val="both"/>
+        <w:rPr>
+          <w:sz w:val="28"/>
+          <w:szCs w:val="28"/>
+        </w:rPr>
+      </w:pPr>
+      <w:r>
+        <w:rPr>
+          <w:sz w:val="28"/>
+          <w:szCs w:val="28"/>
+        </w:rPr>
+        <w:t xml:space="preserve">Описание исходной и результатной информации и ее контроль; · </w:t>
+      </w:r>
+    </w:p>
+    <w:p>
+      <w:pPr>
+        <w:pStyle w:val="aff0"/>
+        <w:numPr>
+          <w:ilvl w:val="0"/>
+          <w:numId w:val="28"/>
+        </w:numPr>
+        <w:ind w:left="426"/>
+        <w:jc w:val="both"/>
+        <w:rPr>
+          <w:sz w:val="28"/>
+          <w:szCs w:val="28"/>
+        </w:rPr>
+      </w:pPr>
+      <w:r>
+        <w:rPr>
+          <w:sz w:val="28"/>
+          <w:szCs w:val="28"/>
+        </w:rPr>
+        <w:t xml:space="preserve">Описание программного продукта. </w:t>
       </w:r>
     </w:p>
     <w:p>
@@ -2110,6 +2314,14 @@
           <w:szCs w:val="28"/>
         </w:rPr>
       </w:pPr>
+      <w:r>
+        <w:rPr>
+          <w:b/>
+          <w:sz w:val="28"/>
+          <w:szCs w:val="28"/>
+        </w:rPr>
+        <w:t>Аналоги</w:t>
+      </w:r>
     </w:p>
     <w:p>
       <w:pPr>
@@ -2788,6 +3000,7 @@
         </w:rPr>
         <w:t xml:space="preserve">Заказчик: Учреждение образования «Могилевский государственный политехнический колледж», город Могилев. От имени Заказчика – </w:t>
       </w:r>
+      <w:proofErr w:type="spellStart"/>
       <w:r>
         <w:rPr>
           <w:sz w:val="28"/>
@@ -2795,6 +3008,7 @@
         </w:rPr>
         <w:t>А.В.Карманов</w:t>
       </w:r>
+      <w:proofErr w:type="spellEnd"/>
       <w:r>
         <w:rPr>
           <w:rFonts w:eastAsia="Times New Roman"/>
@@ -15259,7 +15473,55 @@
           <w:sz w:val="28"/>
           <w:szCs w:val="28"/>
         </w:rPr>
-        <w:t>Строгость, безопасность и надежность. Именно так характеризуют язык программирования Си шарп сторонники. Творение гиганта, корпорации Microsoft, неспроста пользуется такой репутацией среди разработчиков. Секрет успеха C# – обучение на недостатках предшественников. Язык взял лучшее от своих прародителей (Си++, Pascal, Модула, Smalltalk и Java), ликвидировав при этом проблемные места.</w:t>
+        <w:t xml:space="preserve">Строгость, безопасность и надежность. Именно так характеризуют язык программирования Си </w:t>
+      </w:r>
+      <w:proofErr w:type="spellStart"/>
+      <w:r>
+        <w:rPr>
+          <w:sz w:val="28"/>
+          <w:szCs w:val="28"/>
+        </w:rPr>
+        <w:t>шарп</w:t>
+      </w:r>
+      <w:proofErr w:type="spellEnd"/>
+      <w:r>
+        <w:rPr>
+          <w:sz w:val="28"/>
+          <w:szCs w:val="28"/>
+        </w:rPr>
+        <w:t xml:space="preserve"> сторонники. Творение гиганта, корпорации Microsoft, неспроста пользуется такой репутацией среди разработчиков. Секрет успеха C# – обучение на недостатках предшественников. Язык взял лучшее от своих прародителей (Си++, </w:t>
+      </w:r>
+      <w:proofErr w:type="spellStart"/>
+      <w:r>
+        <w:rPr>
+          <w:sz w:val="28"/>
+          <w:szCs w:val="28"/>
+        </w:rPr>
+        <w:t>Pascal</w:t>
+      </w:r>
+      <w:proofErr w:type="spellEnd"/>
+      <w:r>
+        <w:rPr>
+          <w:sz w:val="28"/>
+          <w:szCs w:val="28"/>
+        </w:rPr>
+        <w:t xml:space="preserve">, Модула, </w:t>
+      </w:r>
+      <w:proofErr w:type="spellStart"/>
+      <w:r>
+        <w:rPr>
+          <w:sz w:val="28"/>
+          <w:szCs w:val="28"/>
+        </w:rPr>
+        <w:t>Smalltalk</w:t>
+      </w:r>
+      <w:proofErr w:type="spellEnd"/>
+      <w:r>
+        <w:rPr>
+          <w:sz w:val="28"/>
+          <w:szCs w:val="28"/>
+        </w:rPr>
+        <w:t xml:space="preserve"> и Java), ликвидировав при этом проблемные места.</w:t>
       </w:r>
     </w:p>
     <w:p>
@@ -15293,7 +15555,23 @@
           <w:sz w:val="28"/>
           <w:szCs w:val="28"/>
         </w:rPr>
-        <w:t>Написание кода в среде Си шарп проще и понятнее, нежели в Си и Си++, так как создатели устранили многие неоднозначные места. При этом сам функционал системы более гибкий в сравнении с Java. В него включены недостающие возможности. Это такие нужные функции, как делегаты, перечисления, обнуляемые типы, прямой доступ к памяти и т.д.</w:t>
+        <w:t xml:space="preserve">Написание кода в среде Си </w:t>
+      </w:r>
+      <w:proofErr w:type="spellStart"/>
+      <w:r>
+        <w:rPr>
+          <w:sz w:val="28"/>
+          <w:szCs w:val="28"/>
+        </w:rPr>
+        <w:t>шарп</w:t>
+      </w:r>
+      <w:proofErr w:type="spellEnd"/>
+      <w:r>
+        <w:rPr>
+          <w:sz w:val="28"/>
+          <w:szCs w:val="28"/>
+        </w:rPr>
+        <w:t xml:space="preserve"> проще и понятнее, нежели в Си и Си++, так как создатели устранили многие неоднозначные места. При этом сам функционал системы более гибкий в сравнении с Java. В него включены недостающие возможности. Это такие нужные функции, как делегаты, перечисления, обнуляемые типы, прямой доступ к памяти и т.д.</w:t>
       </w:r>
     </w:p>
     <w:p>
@@ -15310,7 +15588,23 @@
           <w:sz w:val="28"/>
           <w:szCs w:val="28"/>
         </w:rPr>
-        <w:t>Несомненными преимуществами среды C-шарп являются:</w:t>
+        <w:t>Несомненными преимуществами среды C-</w:t>
+      </w:r>
+      <w:proofErr w:type="spellStart"/>
+      <w:r>
+        <w:rPr>
+          <w:sz w:val="28"/>
+          <w:szCs w:val="28"/>
+        </w:rPr>
+        <w:t>шарп</w:t>
+      </w:r>
+      <w:proofErr w:type="spellEnd"/>
+      <w:r>
+        <w:rPr>
+          <w:sz w:val="28"/>
+          <w:szCs w:val="28"/>
+        </w:rPr>
+        <w:t xml:space="preserve"> являются:</w:t>
       </w:r>
     </w:p>
     <w:p>
@@ -15390,7 +15684,23 @@
           <w:sz w:val="28"/>
           <w:szCs w:val="28"/>
         </w:rPr>
-        <w:t>Написанные на продвинутом языке программы выполняет платформа NET Framework, интегрированная в Windows. Для нее и был спроектирован C-шарп. Но нужно понимать, что понятие .NET гораздо шире обсуждаемой технологии. Платформа включает общеязыковую среду CLR и набор библиотек.</w:t>
+        <w:t>Написанные на продвинутом языке программы выполняет платформа NET Framework, интегрированная в Windows. Для нее и был спроектирован C-</w:t>
+      </w:r>
+      <w:proofErr w:type="spellStart"/>
+      <w:r>
+        <w:rPr>
+          <w:sz w:val="28"/>
+          <w:szCs w:val="28"/>
+        </w:rPr>
+        <w:t>шарп</w:t>
+      </w:r>
+      <w:proofErr w:type="spellEnd"/>
+      <w:r>
+        <w:rPr>
+          <w:sz w:val="28"/>
+          <w:szCs w:val="28"/>
+        </w:rPr>
+        <w:t>. Но нужно понимать, что понятие .NET гораздо шире обсуждаемой технологии. Платформа включает общеязыковую среду CLR и набор библиотек.</w:t>
       </w:r>
     </w:p>
     <w:p>
@@ -15428,7 +15738,23 @@
           <w:sz w:val="28"/>
           <w:szCs w:val="28"/>
         </w:rPr>
-        <w:t>Microsoft (на Си-шарп написаны практически все продукты, разработанные и приобретенные);</w:t>
+        <w:t>Microsoft (на Си-</w:t>
+      </w:r>
+      <w:proofErr w:type="spellStart"/>
+      <w:r>
+        <w:rPr>
+          <w:sz w:val="28"/>
+          <w:szCs w:val="28"/>
+        </w:rPr>
+        <w:t>шарп</w:t>
+      </w:r>
+      <w:proofErr w:type="spellEnd"/>
+      <w:r>
+        <w:rPr>
+          <w:sz w:val="28"/>
+          <w:szCs w:val="28"/>
+        </w:rPr>
+        <w:t xml:space="preserve"> написаны практически все продукты, разработанные и приобретенные);</w:t>
       </w:r>
     </w:p>
     <w:p>
@@ -15583,6 +15909,7 @@
           <w:lang w:val="en-US"/>
         </w:rPr>
       </w:pPr>
+      <w:proofErr w:type="spellStart"/>
       <w:r>
         <w:rPr>
           <w:sz w:val="28"/>
@@ -15590,7 +15917,16 @@
           <w:lang w:val="en-US"/>
         </w:rPr>
         <w:lastRenderedPageBreak/>
-        <w:t>Ciklum;</w:t>
+        <w:t>Ciklum</w:t>
+      </w:r>
+      <w:proofErr w:type="spellEnd"/>
+      <w:r>
+        <w:rPr>
+          <w:sz w:val="28"/>
+          <w:szCs w:val="28"/>
+          <w:lang w:val="en-US"/>
+        </w:rPr>
+        <w:t>;</w:t>
       </w:r>
     </w:p>
     <w:p>
@@ -15607,13 +15943,23 @@
           <w:lang w:val="en-US"/>
         </w:rPr>
       </w:pPr>
+      <w:proofErr w:type="spellStart"/>
       <w:r>
         <w:rPr>
           <w:sz w:val="28"/>
           <w:szCs w:val="28"/>
           <w:lang w:val="en-US"/>
         </w:rPr>
-        <w:t>Softserve;</w:t>
+        <w:t>Softserve</w:t>
+      </w:r>
+      <w:proofErr w:type="spellEnd"/>
+      <w:r>
+        <w:rPr>
+          <w:sz w:val="28"/>
+          <w:szCs w:val="28"/>
+          <w:lang w:val="en-US"/>
+        </w:rPr>
+        <w:t>;</w:t>
       </w:r>
     </w:p>
     <w:p>
@@ -15683,7 +16029,103 @@
           <w:sz w:val="28"/>
           <w:szCs w:val="28"/>
         </w:rPr>
-        <w:t>Язык применяется в разработке всех видов продуктов: десктопных, мобильных и веб-приложений. С его помощью создаются игры для движков Unity 3D и CryEngine. Для разработки программ под Android и iOS подключаются дополнительные фреймворки Xamarin или Mono.</w:t>
+        <w:t xml:space="preserve">Язык применяется в разработке всех видов продуктов: десктопных, мобильных и веб-приложений. С его помощью создаются игры для движков </w:t>
+      </w:r>
+      <w:proofErr w:type="spellStart"/>
+      <w:r>
+        <w:rPr>
+          <w:sz w:val="28"/>
+          <w:szCs w:val="28"/>
+        </w:rPr>
+        <w:t>Unity</w:t>
+      </w:r>
+      <w:proofErr w:type="spellEnd"/>
+      <w:r>
+        <w:rPr>
+          <w:sz w:val="28"/>
+          <w:szCs w:val="28"/>
+        </w:rPr>
+        <w:t xml:space="preserve"> 3D и </w:t>
+      </w:r>
+      <w:proofErr w:type="spellStart"/>
+      <w:r>
+        <w:rPr>
+          <w:sz w:val="28"/>
+          <w:szCs w:val="28"/>
+        </w:rPr>
+        <w:t>CryEngine</w:t>
+      </w:r>
+      <w:proofErr w:type="spellEnd"/>
+      <w:r>
+        <w:rPr>
+          <w:sz w:val="28"/>
+          <w:szCs w:val="28"/>
+        </w:rPr>
+        <w:t xml:space="preserve">. Для разработки программ под </w:t>
+      </w:r>
+      <w:proofErr w:type="spellStart"/>
+      <w:r>
+        <w:rPr>
+          <w:sz w:val="28"/>
+          <w:szCs w:val="28"/>
+        </w:rPr>
+        <w:t>Android</w:t>
+      </w:r>
+      <w:proofErr w:type="spellEnd"/>
+      <w:r>
+        <w:rPr>
+          <w:sz w:val="28"/>
+          <w:szCs w:val="28"/>
+        </w:rPr>
+        <w:t xml:space="preserve"> и </w:t>
+      </w:r>
+      <w:proofErr w:type="spellStart"/>
+      <w:r>
+        <w:rPr>
+          <w:sz w:val="28"/>
+          <w:szCs w:val="28"/>
+        </w:rPr>
+        <w:t>iOS</w:t>
+      </w:r>
+      <w:proofErr w:type="spellEnd"/>
+      <w:r>
+        <w:rPr>
+          <w:sz w:val="28"/>
+          <w:szCs w:val="28"/>
+        </w:rPr>
+        <w:t xml:space="preserve"> подключаются дополнительные фреймворки </w:t>
+      </w:r>
+      <w:proofErr w:type="spellStart"/>
+      <w:r>
+        <w:rPr>
+          <w:sz w:val="28"/>
+          <w:szCs w:val="28"/>
+        </w:rPr>
+        <w:t>Xamarin</w:t>
+      </w:r>
+      <w:proofErr w:type="spellEnd"/>
+      <w:r>
+        <w:rPr>
+          <w:sz w:val="28"/>
+          <w:szCs w:val="28"/>
+        </w:rPr>
+        <w:t xml:space="preserve"> или </w:t>
+      </w:r>
+      <w:proofErr w:type="spellStart"/>
+      <w:r>
+        <w:rPr>
+          <w:sz w:val="28"/>
+          <w:szCs w:val="28"/>
+        </w:rPr>
+        <w:t>Mono</w:t>
+      </w:r>
+      <w:proofErr w:type="spellEnd"/>
+      <w:r>
+        <w:rPr>
+          <w:sz w:val="28"/>
+          <w:szCs w:val="28"/>
+        </w:rPr>
+        <w:t>.</w:t>
       </w:r>
     </w:p>
     <w:p>
@@ -16857,14 +17299,9 @@
       <w:tblGrid>
         <w:gridCol w:w="3434"/>
         <w:gridCol w:w="4391"/>
-        <w:gridCol w:w="1950"/>
-        <w:gridCol w:w="6"/>
+        <w:gridCol w:w="1956"/>
       </w:tblGrid>
       <w:tr>
-        <w:trPr>
-          <w:gridAfter w:val="1"/>
-          <w:wAfter w:w="6" w:type="dxa"/>
-        </w:trPr>
         <w:tc>
           <w:tcPr>
             <w:tcW w:w="3434" w:type="dxa"/>
@@ -16933,7 +17370,7 @@
         <w:tc>
           <w:tcPr>
             <w:tcW w:w="9781" w:type="dxa"/>
-            <w:gridSpan w:val="4"/>
+            <w:gridSpan w:val="3"/>
           </w:tcPr>
           <w:p>
             <w:pPr>
@@ -16954,10 +17391,6 @@
         </w:tc>
       </w:tr>
       <w:tr>
-        <w:trPr>
-          <w:gridAfter w:val="1"/>
-          <w:wAfter w:w="6" w:type="dxa"/>
-        </w:trPr>
         <w:tc>
           <w:tcPr>
             <w:tcW w:w="3434" w:type="dxa"/>
@@ -17023,10 +17456,6 @@
         </w:tc>
       </w:tr>
       <w:tr>
-        <w:trPr>
-          <w:gridAfter w:val="1"/>
-          <w:wAfter w:w="6" w:type="dxa"/>
-        </w:trPr>
         <w:tc>
           <w:tcPr>
             <w:tcW w:w="3434" w:type="dxa"/>
@@ -17113,10 +17542,6 @@
         </w:tc>
       </w:tr>
       <w:tr>
-        <w:trPr>
-          <w:gridAfter w:val="1"/>
-          <w:wAfter w:w="6" w:type="dxa"/>
-        </w:trPr>
         <w:tc>
           <w:tcPr>
             <w:tcW w:w="3434" w:type="dxa"/>
@@ -17196,10 +17621,6 @@
         </w:tc>
       </w:tr>
       <w:tr>
-        <w:trPr>
-          <w:gridAfter w:val="1"/>
-          <w:wAfter w:w="6" w:type="dxa"/>
-        </w:trPr>
         <w:tc>
           <w:tcPr>
             <w:tcW w:w="3434" w:type="dxa"/>
@@ -17293,10 +17714,6 @@
         </w:tc>
       </w:tr>
       <w:tr>
-        <w:trPr>
-          <w:gridAfter w:val="1"/>
-          <w:wAfter w:w="6" w:type="dxa"/>
-        </w:trPr>
         <w:tc>
           <w:tcPr>
             <w:tcW w:w="3434" w:type="dxa"/>
@@ -17383,10 +17800,6 @@
         </w:tc>
       </w:tr>
       <w:tr>
-        <w:trPr>
-          <w:gridAfter w:val="1"/>
-          <w:wAfter w:w="6" w:type="dxa"/>
-        </w:trPr>
         <w:tc>
           <w:tcPr>
             <w:tcW w:w="3434" w:type="dxa"/>
@@ -17448,7 +17861,7 @@
         <w:tc>
           <w:tcPr>
             <w:tcW w:w="9781" w:type="dxa"/>
-            <w:gridSpan w:val="4"/>
+            <w:gridSpan w:val="3"/>
           </w:tcPr>
           <w:p>
             <w:pPr>
@@ -17477,10 +17890,6 @@
         </w:tc>
       </w:tr>
       <w:tr>
-        <w:trPr>
-          <w:gridAfter w:val="1"/>
-          <w:wAfter w:w="6" w:type="dxa"/>
-        </w:trPr>
         <w:tc>
           <w:tcPr>
             <w:tcW w:w="3434" w:type="dxa"/>
@@ -17539,10 +17948,6 @@
         </w:tc>
       </w:tr>
       <w:tr>
-        <w:trPr>
-          <w:gridAfter w:val="1"/>
-          <w:wAfter w:w="6" w:type="dxa"/>
-        </w:trPr>
         <w:tc>
           <w:tcPr>
             <w:tcW w:w="3434" w:type="dxa"/>
@@ -17601,10 +18006,6 @@
         </w:tc>
       </w:tr>
       <w:tr>
-        <w:trPr>
-          <w:gridAfter w:val="1"/>
-          <w:wAfter w:w="6" w:type="dxa"/>
-        </w:trPr>
         <w:tc>
           <w:tcPr>
             <w:tcW w:w="3434" w:type="dxa"/>
@@ -17666,7 +18067,7 @@
         <w:tc>
           <w:tcPr>
             <w:tcW w:w="9781" w:type="dxa"/>
-            <w:gridSpan w:val="4"/>
+            <w:gridSpan w:val="3"/>
           </w:tcPr>
           <w:p>
             <w:pPr>
@@ -17694,10 +18095,6 @@
         </w:tc>
       </w:tr>
       <w:tr>
-        <w:trPr>
-          <w:gridAfter w:val="1"/>
-          <w:wAfter w:w="6" w:type="dxa"/>
-        </w:trPr>
         <w:tc>
           <w:tcPr>
             <w:tcW w:w="3434" w:type="dxa"/>
@@ -17756,10 +18153,6 @@
         </w:tc>
       </w:tr>
       <w:tr>
-        <w:trPr>
-          <w:gridAfter w:val="1"/>
-          <w:wAfter w:w="6" w:type="dxa"/>
-        </w:trPr>
         <w:tc>
           <w:tcPr>
             <w:tcW w:w="3434" w:type="dxa"/>
@@ -17821,7 +18214,7 @@
         <w:tc>
           <w:tcPr>
             <w:tcW w:w="9781" w:type="dxa"/>
-            <w:gridSpan w:val="4"/>
+            <w:gridSpan w:val="3"/>
           </w:tcPr>
           <w:p>
             <w:pPr>
@@ -17849,10 +18242,6 @@
         </w:tc>
       </w:tr>
       <w:tr>
-        <w:trPr>
-          <w:gridAfter w:val="1"/>
-          <w:wAfter w:w="6" w:type="dxa"/>
-        </w:trPr>
         <w:tc>
           <w:tcPr>
             <w:tcW w:w="3434" w:type="dxa"/>
@@ -17925,10 +18314,6 @@
         </w:tc>
       </w:tr>
       <w:tr>
-        <w:trPr>
-          <w:gridAfter w:val="1"/>
-          <w:wAfter w:w="6" w:type="dxa"/>
-        </w:trPr>
         <w:tc>
           <w:tcPr>
             <w:tcW w:w="3434" w:type="dxa"/>
@@ -18615,7 +19000,23 @@
           <w:sz w:val="28"/>
           <w:szCs w:val="28"/>
         </w:rPr>
-        <w:t xml:space="preserve">С помощью не хитрых возможностей конструкторов отчетов, запросов, форм и простейших функций были решены поставленные цели и задачи курсового проекта. В итоге получилась простенькая АРМ по управлению и контролю товарных запасов на складе, реализации покупок и продаж. При грамотном проектировании ИС, соблюдении методологий, уровней нормализации, тесных консультаций с заказчиком и т.д. можно достичь высокого качества разрабатываемых продуктов, которые в полной мере, для выбранной сферы, позволят повысить эффективность управления компанией заказчика за счет обеспечения руководителей и специалистов максимально полной, оперативной и достоверной информацией, снизить расходы на ведение дел за счет автоматизации процессов обработки информации, регламентации и упрощения доступа сотрудников компании к нужной информации. Изменить характер труда сотрудников, избавляя их от выполнения рутинной работы и давая возможность сосредоточиться на профессионально важных обязанстях, повысить эффективность обмена данными между отдельными подразделениями, филиалами и центральным аппаратом. Гарантировать полную безопасность и целостность данных на всех этапах обработки информации. </w:t>
+        <w:t xml:space="preserve">С помощью не хитрых возможностей конструкторов отчетов, запросов, форм и простейших функций были решены поставленные цели и задачи курсового проекта. В итоге получилась простенькая АРМ по управлению и контролю товарных запасов на складе, реализации покупок и продаж. При грамотном проектировании ИС, соблюдении методологий, уровней нормализации, тесных консультаций с заказчиком и т.д. можно достичь высокого качества разрабатываемых продуктов, которые в полной мере, для выбранной сферы, позволят повысить эффективность управления компанией заказчика за счет обеспечения руководителей и специалистов максимально полной, оперативной и достоверной информацией, снизить расходы на ведение дел за счет автоматизации процессов обработки информации, регламентации и упрощения доступа сотрудников компании к нужной информации. Изменить характер труда сотрудников, избавляя их от выполнения рутинной работы и давая возможность сосредоточиться на профессионально важных </w:t>
+      </w:r>
+      <w:proofErr w:type="spellStart"/>
+      <w:r>
+        <w:rPr>
+          <w:sz w:val="28"/>
+          <w:szCs w:val="28"/>
+        </w:rPr>
+        <w:t>обязанстях</w:t>
+      </w:r>
+      <w:proofErr w:type="spellEnd"/>
+      <w:r>
+        <w:rPr>
+          <w:sz w:val="28"/>
+          <w:szCs w:val="28"/>
+        </w:rPr>
+        <w:t xml:space="preserve">, повысить эффективность обмена данными между отдельными подразделениями, филиалами и центральным аппаратом. Гарантировать полную безопасность и целостность данных на всех этапах обработки информации. </w:t>
       </w:r>
     </w:p>
     <w:p>
@@ -18782,7 +19183,23 @@
           <w:sz w:val="28"/>
           <w:szCs w:val="28"/>
         </w:rPr>
-        <w:t xml:space="preserve">Буч, Г. Язык UML. Руководство пользователя / Г. Буч, Д. Рамбо, И. Якобсон; Пер. с англ. Мухин Н. – 2-е изд. – М.: ДМК Пресс, 2007. – 496 с. </w:t>
+        <w:t xml:space="preserve">Буч, Г. Язык UML. Руководство пользователя / Г. Буч, Д. </w:t>
+      </w:r>
+      <w:proofErr w:type="spellStart"/>
+      <w:r>
+        <w:rPr>
+          <w:sz w:val="28"/>
+          <w:szCs w:val="28"/>
+        </w:rPr>
+        <w:t>Рамбо</w:t>
+      </w:r>
+      <w:proofErr w:type="spellEnd"/>
+      <w:r>
+        <w:rPr>
+          <w:sz w:val="28"/>
+          <w:szCs w:val="28"/>
+        </w:rPr>
+        <w:t xml:space="preserve">, И. Якобсон; Пер. с англ. Мухин Н. – 2-е изд. – М.: ДМК Пресс, 2007. – 496 с. </w:t>
       </w:r>
     </w:p>
     <w:p>
@@ -18803,12 +19220,53 @@
           <w:szCs w:val="28"/>
         </w:rPr>
       </w:pPr>
-      <w:r>
-        <w:rPr>
-          <w:sz w:val="28"/>
-          <w:szCs w:val="28"/>
-        </w:rPr>
-        <w:t>Рамбо, Дж. UML 2.0. Объектно-ориентированное моделирование и разработка / Рамбо Дж., М. Блаха. – 2-е изд. – СПб.: Питер, 2007. – 554 с. (Библиотека программиста)</w:t>
+      <w:proofErr w:type="spellStart"/>
+      <w:r>
+        <w:rPr>
+          <w:sz w:val="28"/>
+          <w:szCs w:val="28"/>
+        </w:rPr>
+        <w:t>Рамбо</w:t>
+      </w:r>
+      <w:proofErr w:type="spellEnd"/>
+      <w:r>
+        <w:rPr>
+          <w:sz w:val="28"/>
+          <w:szCs w:val="28"/>
+        </w:rPr>
+        <w:t xml:space="preserve">, Дж. UML 2.0. Объектно-ориентированное моделирование и разработка / </w:t>
+      </w:r>
+      <w:proofErr w:type="spellStart"/>
+      <w:r>
+        <w:rPr>
+          <w:sz w:val="28"/>
+          <w:szCs w:val="28"/>
+        </w:rPr>
+        <w:t>Рамбо</w:t>
+      </w:r>
+      <w:proofErr w:type="spellEnd"/>
+      <w:r>
+        <w:rPr>
+          <w:sz w:val="28"/>
+          <w:szCs w:val="28"/>
+        </w:rPr>
+        <w:t xml:space="preserve"> Дж., М. </w:t>
+      </w:r>
+      <w:proofErr w:type="spellStart"/>
+      <w:r>
+        <w:rPr>
+          <w:sz w:val="28"/>
+          <w:szCs w:val="28"/>
+        </w:rPr>
+        <w:t>Блаха</w:t>
+      </w:r>
+      <w:proofErr w:type="spellEnd"/>
+      <w:r>
+        <w:rPr>
+          <w:sz w:val="28"/>
+          <w:szCs w:val="28"/>
+        </w:rPr>
+        <w:t>. – 2-е изд. – СПб.: Питер, 2007. – 554 с. (Библиотека программиста)</w:t>
       </w:r>
     </w:p>
     <w:p>
@@ -18859,12 +19317,37 @@
           <w:szCs w:val="28"/>
         </w:rPr>
       </w:pPr>
-      <w:r>
-        <w:rPr>
-          <w:sz w:val="28"/>
-          <w:szCs w:val="28"/>
-        </w:rPr>
-        <w:t>Шилдт Г. С# 4.0: полное руководство / Г. Шилдт. – М.: ООО «И.Д. Вильямс», 2011. -1056 с.: ил.</w:t>
+      <w:proofErr w:type="spellStart"/>
+      <w:r>
+        <w:rPr>
+          <w:sz w:val="28"/>
+          <w:szCs w:val="28"/>
+        </w:rPr>
+        <w:t>Шилдт</w:t>
+      </w:r>
+      <w:proofErr w:type="spellEnd"/>
+      <w:r>
+        <w:rPr>
+          <w:sz w:val="28"/>
+          <w:szCs w:val="28"/>
+        </w:rPr>
+        <w:t xml:space="preserve"> Г. С# 4.0: полное руководство / Г. </w:t>
+      </w:r>
+      <w:proofErr w:type="spellStart"/>
+      <w:r>
+        <w:rPr>
+          <w:sz w:val="28"/>
+          <w:szCs w:val="28"/>
+        </w:rPr>
+        <w:t>Шилдт</w:t>
+      </w:r>
+      <w:proofErr w:type="spellEnd"/>
+      <w:r>
+        <w:rPr>
+          <w:sz w:val="28"/>
+          <w:szCs w:val="28"/>
+        </w:rPr>
+        <w:t>. – М.: ООО «И.Д. Вильямс», 2011. -1056 с.: ил.</w:t>
       </w:r>
     </w:p>
     <w:p>
@@ -19094,7 +19577,7 @@
         <v:path o:extrusionok="f" gradientshapeok="t" o:connecttype="rect"/>
         <o:lock v:ext="edit" aspectratio="t"/>
       </v:shapetype>
-      <v:shape id="_x0000_i1051" type="#_x0000_t75" style="width:2.25pt;height:2.25pt" o:bullet="t">
+      <v:shape id="_x0000_i1046" type="#_x0000_t75" style="width:2.25pt;height:2.25pt" o:bullet="t">
         <v:imagedata r:id="rId1" o:title=""/>
       </v:shape>
     </w:pict>
@@ -20829,6 +21312,119 @@
     </w:lvl>
   </w:abstractNum>
   <w:abstractNum w:abstractNumId="16" w15:restartNumberingAfterBreak="0">
+    <w:nsid w:val="3C31735F"/>
+    <w:multiLevelType w:val="hybridMultilevel"/>
+    <w:tmpl w:val="C4F684D8"/>
+    <w:lvl w:ilvl="0" w:tplc="411E7798">
+      <w:start w:val="1"/>
+      <w:numFmt w:val="bullet"/>
+      <w:lvlText w:val="−"/>
+      <w:lvlJc w:val="left"/>
+      <w:pPr>
+        <w:ind w:left="1571" w:hanging="360"/>
+      </w:pPr>
+      <w:rPr>
+        <w:rFonts w:ascii="Times New Roman" w:hAnsi="Times New Roman" w:cs="Times New Roman" w:hint="default"/>
+      </w:rPr>
+    </w:lvl>
+    <w:lvl w:ilvl="1" w:tplc="10000003" w:tentative="1">
+      <w:start w:val="1"/>
+      <w:numFmt w:val="bullet"/>
+      <w:lvlText w:val="o"/>
+      <w:lvlJc w:val="left"/>
+      <w:pPr>
+        <w:ind w:left="2291" w:hanging="360"/>
+      </w:pPr>
+      <w:rPr>
+        <w:rFonts w:ascii="Courier New" w:hAnsi="Courier New" w:cs="Courier New" w:hint="default"/>
+      </w:rPr>
+    </w:lvl>
+    <w:lvl w:ilvl="2" w:tplc="10000005" w:tentative="1">
+      <w:start w:val="1"/>
+      <w:numFmt w:val="bullet"/>
+      <w:lvlText w:val=""/>
+      <w:lvlJc w:val="left"/>
+      <w:pPr>
+        <w:ind w:left="3011" w:hanging="360"/>
+      </w:pPr>
+      <w:rPr>
+        <w:rFonts w:ascii="Wingdings" w:hAnsi="Wingdings" w:hint="default"/>
+      </w:rPr>
+    </w:lvl>
+    <w:lvl w:ilvl="3" w:tplc="10000001" w:tentative="1">
+      <w:start w:val="1"/>
+      <w:numFmt w:val="bullet"/>
+      <w:lvlText w:val=""/>
+      <w:lvlJc w:val="left"/>
+      <w:pPr>
+        <w:ind w:left="3731" w:hanging="360"/>
+      </w:pPr>
+      <w:rPr>
+        <w:rFonts w:ascii="Symbol" w:hAnsi="Symbol" w:hint="default"/>
+      </w:rPr>
+    </w:lvl>
+    <w:lvl w:ilvl="4" w:tplc="10000003" w:tentative="1">
+      <w:start w:val="1"/>
+      <w:numFmt w:val="bullet"/>
+      <w:lvlText w:val="o"/>
+      <w:lvlJc w:val="left"/>
+      <w:pPr>
+        <w:ind w:left="4451" w:hanging="360"/>
+      </w:pPr>
+      <w:rPr>
+        <w:rFonts w:ascii="Courier New" w:hAnsi="Courier New" w:cs="Courier New" w:hint="default"/>
+      </w:rPr>
+    </w:lvl>
+    <w:lvl w:ilvl="5" w:tplc="10000005" w:tentative="1">
+      <w:start w:val="1"/>
+      <w:numFmt w:val="bullet"/>
+      <w:lvlText w:val=""/>
+      <w:lvlJc w:val="left"/>
+      <w:pPr>
+        <w:ind w:left="5171" w:hanging="360"/>
+      </w:pPr>
+      <w:rPr>
+        <w:rFonts w:ascii="Wingdings" w:hAnsi="Wingdings" w:hint="default"/>
+      </w:rPr>
+    </w:lvl>
+    <w:lvl w:ilvl="6" w:tplc="10000001" w:tentative="1">
+      <w:start w:val="1"/>
+      <w:numFmt w:val="bullet"/>
+      <w:lvlText w:val=""/>
+      <w:lvlJc w:val="left"/>
+      <w:pPr>
+        <w:ind w:left="5891" w:hanging="360"/>
+      </w:pPr>
+      <w:rPr>
+        <w:rFonts w:ascii="Symbol" w:hAnsi="Symbol" w:hint="default"/>
+      </w:rPr>
+    </w:lvl>
+    <w:lvl w:ilvl="7" w:tplc="10000003" w:tentative="1">
+      <w:start w:val="1"/>
+      <w:numFmt w:val="bullet"/>
+      <w:lvlText w:val="o"/>
+      <w:lvlJc w:val="left"/>
+      <w:pPr>
+        <w:ind w:left="6611" w:hanging="360"/>
+      </w:pPr>
+      <w:rPr>
+        <w:rFonts w:ascii="Courier New" w:hAnsi="Courier New" w:cs="Courier New" w:hint="default"/>
+      </w:rPr>
+    </w:lvl>
+    <w:lvl w:ilvl="8" w:tplc="10000005" w:tentative="1">
+      <w:start w:val="1"/>
+      <w:numFmt w:val="bullet"/>
+      <w:lvlText w:val=""/>
+      <w:lvlJc w:val="left"/>
+      <w:pPr>
+        <w:ind w:left="7331" w:hanging="360"/>
+      </w:pPr>
+      <w:rPr>
+        <w:rFonts w:ascii="Wingdings" w:hAnsi="Wingdings" w:hint="default"/>
+      </w:rPr>
+    </w:lvl>
+  </w:abstractNum>
+  <w:abstractNum w:abstractNumId="17" w15:restartNumberingAfterBreak="0">
     <w:nsid w:val="4149439E"/>
     <w:multiLevelType w:val="hybridMultilevel"/>
     <w:tmpl w:val="13921986"/>
@@ -20917,7 +21513,7 @@
       </w:pPr>
     </w:lvl>
   </w:abstractNum>
-  <w:abstractNum w:abstractNumId="17" w15:restartNumberingAfterBreak="0">
+  <w:abstractNum w:abstractNumId="18" w15:restartNumberingAfterBreak="0">
     <w:nsid w:val="4F9434B5"/>
     <w:multiLevelType w:val="hybridMultilevel"/>
     <w:tmpl w:val="6738548A"/>
@@ -21030,7 +21626,7 @@
       </w:rPr>
     </w:lvl>
   </w:abstractNum>
-  <w:abstractNum w:abstractNumId="18" w15:restartNumberingAfterBreak="0">
+  <w:abstractNum w:abstractNumId="19" w15:restartNumberingAfterBreak="0">
     <w:nsid w:val="5E0A77D0"/>
     <w:multiLevelType w:val="multilevel"/>
     <w:tmpl w:val="EAAC64F0"/>
@@ -21145,7 +21741,7 @@
       </w:pPr>
     </w:lvl>
   </w:abstractNum>
-  <w:abstractNum w:abstractNumId="19" w15:restartNumberingAfterBreak="0">
+  <w:abstractNum w:abstractNumId="20" w15:restartNumberingAfterBreak="0">
     <w:nsid w:val="5F691823"/>
     <w:multiLevelType w:val="hybridMultilevel"/>
     <w:tmpl w:val="DB946E32"/>
@@ -21258,7 +21854,7 @@
       </w:rPr>
     </w:lvl>
   </w:abstractNum>
-  <w:abstractNum w:abstractNumId="20" w15:restartNumberingAfterBreak="0">
+  <w:abstractNum w:abstractNumId="21" w15:restartNumberingAfterBreak="0">
     <w:nsid w:val="666C17DB"/>
     <w:multiLevelType w:val="hybridMultilevel"/>
     <w:tmpl w:val="B6A20E4A"/>
@@ -21398,7 +21994,7 @@
       </w:rPr>
     </w:lvl>
   </w:abstractNum>
-  <w:abstractNum w:abstractNumId="21" w15:restartNumberingAfterBreak="0">
+  <w:abstractNum w:abstractNumId="22" w15:restartNumberingAfterBreak="0">
     <w:nsid w:val="6B130918"/>
     <w:multiLevelType w:val="hybridMultilevel"/>
     <w:tmpl w:val="7D52554C"/>
@@ -21511,7 +22107,7 @@
       </w:rPr>
     </w:lvl>
   </w:abstractNum>
-  <w:abstractNum w:abstractNumId="22" w15:restartNumberingAfterBreak="0">
+  <w:abstractNum w:abstractNumId="23" w15:restartNumberingAfterBreak="0">
     <w:nsid w:val="6C8E4345"/>
     <w:multiLevelType w:val="hybridMultilevel"/>
     <w:tmpl w:val="E5AA5234"/>
@@ -21651,7 +22247,7 @@
       </w:rPr>
     </w:lvl>
   </w:abstractNum>
-  <w:abstractNum w:abstractNumId="23" w15:restartNumberingAfterBreak="0">
+  <w:abstractNum w:abstractNumId="24" w15:restartNumberingAfterBreak="0">
     <w:nsid w:val="753E0F38"/>
     <w:multiLevelType w:val="singleLevel"/>
     <w:tmpl w:val="EFB0D592"/>
@@ -21673,7 +22269,7 @@
       </w:rPr>
     </w:lvl>
   </w:abstractNum>
-  <w:abstractNum w:abstractNumId="24" w15:restartNumberingAfterBreak="0">
+  <w:abstractNum w:abstractNumId="25" w15:restartNumberingAfterBreak="0">
     <w:nsid w:val="7A850123"/>
     <w:multiLevelType w:val="hybridMultilevel"/>
     <w:tmpl w:val="AB485BEE"/>
@@ -21787,7 +22383,7 @@
     </w:lvl>
   </w:abstractNum>
   <w:num w:numId="1" w16cid:durableId="1205945348">
-    <w:abstractNumId w:val="18"/>
+    <w:abstractNumId w:val="19"/>
   </w:num>
   <w:num w:numId="2" w16cid:durableId="179129731">
     <w:abstractNumId w:val="5"/>
@@ -21796,10 +22392,10 @@
     <w:abstractNumId w:val="12"/>
   </w:num>
   <w:num w:numId="4" w16cid:durableId="1808234491">
-    <w:abstractNumId w:val="18"/>
+    <w:abstractNumId w:val="19"/>
   </w:num>
   <w:num w:numId="5" w16cid:durableId="2090735575">
-    <w:abstractNumId w:val="23"/>
+    <w:abstractNumId w:val="24"/>
   </w:num>
   <w:num w:numId="6" w16cid:durableId="131408895">
     <w:abstractNumId w:val="3"/>
@@ -21808,7 +22404,7 @@
     <w:abstractNumId w:val="15"/>
   </w:num>
   <w:num w:numId="8" w16cid:durableId="1710645208">
-    <w:abstractNumId w:val="22"/>
+    <w:abstractNumId w:val="23"/>
   </w:num>
   <w:num w:numId="9" w16cid:durableId="1722972417">
     <w:abstractNumId w:val="9"/>
@@ -21835,31 +22431,31 @@
     <w:abstractNumId w:val="1"/>
   </w:num>
   <w:num w:numId="16" w16cid:durableId="128978668">
-    <w:abstractNumId w:val="17"/>
+    <w:abstractNumId w:val="18"/>
   </w:num>
   <w:num w:numId="17" w16cid:durableId="2084985282">
     <w:abstractNumId w:val="0"/>
   </w:num>
   <w:num w:numId="18" w16cid:durableId="264658125">
-    <w:abstractNumId w:val="16"/>
+    <w:abstractNumId w:val="17"/>
   </w:num>
   <w:num w:numId="19" w16cid:durableId="1827473505">
     <w:abstractNumId w:val="14"/>
   </w:num>
   <w:num w:numId="20" w16cid:durableId="280501628">
-    <w:abstractNumId w:val="20"/>
+    <w:abstractNumId w:val="21"/>
   </w:num>
   <w:num w:numId="21" w16cid:durableId="518396403">
     <w:abstractNumId w:val="11"/>
   </w:num>
   <w:num w:numId="22" w16cid:durableId="1744989796">
-    <w:abstractNumId w:val="19"/>
+    <w:abstractNumId w:val="20"/>
   </w:num>
   <w:num w:numId="23" w16cid:durableId="1564023763">
-    <w:abstractNumId w:val="24"/>
+    <w:abstractNumId w:val="25"/>
   </w:num>
   <w:num w:numId="24" w16cid:durableId="1414620083">
-    <w:abstractNumId w:val="21"/>
+    <w:abstractNumId w:val="22"/>
   </w:num>
   <w:num w:numId="25" w16cid:durableId="276520925">
     <w:abstractNumId w:val="8"/>
@@ -21869,6 +22465,9 @@
   </w:num>
   <w:num w:numId="27" w16cid:durableId="1283001899">
     <w:abstractNumId w:val="6"/>
+  </w:num>
+  <w:num w:numId="28" w16cid:durableId="760224967">
+    <w:abstractNumId w:val="16"/>
   </w:num>
   <w:numIdMacAtCleanup w:val="8"/>
 </w:numbering>

</xml_diff>